<commit_message>
Commit at night before the deadline
Made Decision Tree and Confusion Matrix.
Added more description in the report about CRISP-DM
</commit_message>
<xml_diff>
--- a/600092 ACW Report - Sad Khalid Qayyum.docx
+++ b/600092 ACW Report - Sad Khalid Qayyum.docx
@@ -7,10 +7,16 @@
       <w:pPr>
         <w:pStyle w:val="Title"/>
         <w:jc w:val="center"/>
+        <w:rPr>
+          <w:lang w:val="en-GB"/>
+        </w:rPr>
       </w:pPr>
       <w:bookmarkStart w:id="0" w:name="_9edwvpwygj78" w:colFirst="0" w:colLast="0"/>
       <w:bookmarkEnd w:id="0"/>
       <w:r>
+        <w:rPr>
+          <w:lang w:val="en-GB"/>
+        </w:rPr>
         <w:pict w14:anchorId="1DB874DC">
           <v:rect id="_x0000_i1025" style="width:0;height:1.5pt" o:hralign="center" o:hrstd="t" o:hr="t" fillcolor="#a0a0a0" stroked="f"/>
         </w:pict>
@@ -20,22 +26,37 @@
       <w:pPr>
         <w:pStyle w:val="Title"/>
         <w:jc w:val="center"/>
+        <w:rPr>
+          <w:lang w:val="en-GB"/>
+        </w:rPr>
       </w:pPr>
       <w:bookmarkStart w:id="1" w:name="_st6lj8r2uaft" w:colFirst="0" w:colLast="0"/>
       <w:bookmarkEnd w:id="1"/>
       <w:r>
+        <w:rPr>
+          <w:lang w:val="en-GB"/>
+        </w:rPr>
         <w:br/>
         <w:t>Data Mining and Decision Systems</w:t>
       </w:r>
       <w:r>
+        <w:rPr>
+          <w:lang w:val="en-GB"/>
+        </w:rPr>
         <w:br/>
         <w:t>600092</w:t>
       </w:r>
       <w:r>
+        <w:rPr>
+          <w:lang w:val="en-GB"/>
+        </w:rPr>
         <w:br/>
         <w:t>Assigned Coursework Report</w:t>
       </w:r>
       <w:r>
+        <w:rPr>
+          <w:lang w:val="en-GB"/>
+        </w:rPr>
         <w:br/>
       </w:r>
     </w:p>
@@ -43,10 +64,16 @@
       <w:pPr>
         <w:pStyle w:val="Title"/>
         <w:jc w:val="center"/>
+        <w:rPr>
+          <w:lang w:val="en-GB"/>
+        </w:rPr>
       </w:pPr>
       <w:bookmarkStart w:id="2" w:name="_5uniu1pgxh7m" w:colFirst="0" w:colLast="0"/>
       <w:bookmarkEnd w:id="2"/>
       <w:r>
+        <w:rPr>
+          <w:lang w:val="en-GB"/>
+        </w:rPr>
         <w:pict w14:anchorId="6D651818">
           <v:rect id="_x0000_i1026" style="width:0;height:1.5pt" o:hralign="center" o:hrstd="t" o:hr="t" fillcolor="#a0a0a0" stroked="f"/>
         </w:pict>
@@ -56,32 +83,59 @@
       <w:pPr>
         <w:pStyle w:val="Title"/>
         <w:jc w:val="center"/>
+        <w:rPr>
+          <w:lang w:val="en-GB"/>
+        </w:rPr>
       </w:pPr>
       <w:bookmarkStart w:id="3" w:name="_r6v4s4q0dq1s" w:colFirst="0" w:colLast="0"/>
       <w:bookmarkEnd w:id="3"/>
       <w:r>
+        <w:rPr>
+          <w:lang w:val="en-GB"/>
+        </w:rPr>
         <w:t xml:space="preserve">Student ID: </w:t>
       </w:r>
       <w:r>
+        <w:rPr>
+          <w:lang w:val="en-GB"/>
+        </w:rPr>
         <w:t>561438</w:t>
       </w:r>
       <w:r>
+        <w:rPr>
+          <w:lang w:val="en-GB"/>
+        </w:rPr>
         <w:br/>
         <w:t xml:space="preserve">Date: </w:t>
       </w:r>
       <w:r>
+        <w:rPr>
+          <w:lang w:val="en-GB"/>
+        </w:rPr>
         <w:t>18</w:t>
       </w:r>
       <w:r>
+        <w:rPr>
+          <w:lang w:val="en-GB"/>
+        </w:rPr>
         <w:t xml:space="preserve"> </w:t>
       </w:r>
       <w:r>
+        <w:rPr>
+          <w:lang w:val="en-GB"/>
+        </w:rPr>
         <w:t>November</w:t>
       </w:r>
       <w:r>
+        <w:rPr>
+          <w:lang w:val="en-GB"/>
+        </w:rPr>
         <w:t xml:space="preserve"> 2019</w:t>
       </w:r>
       <w:r>
+        <w:rPr>
+          <w:lang w:val="en-GB"/>
+        </w:rPr>
         <w:br/>
       </w:r>
     </w:p>
@@ -89,10 +143,16 @@
       <w:pPr>
         <w:pStyle w:val="Title"/>
         <w:jc w:val="center"/>
+        <w:rPr>
+          <w:lang w:val="en-GB"/>
+        </w:rPr>
       </w:pPr>
       <w:bookmarkStart w:id="4" w:name="_em5kmm1amwtk" w:colFirst="0" w:colLast="0"/>
       <w:bookmarkEnd w:id="4"/>
       <w:r>
+        <w:rPr>
+          <w:lang w:val="en-GB"/>
+        </w:rPr>
         <w:pict w14:anchorId="271A18A6">
           <v:rect id="_x0000_i1027" style="width:0;height:1.5pt" o:hralign="center" o:hrstd="t" o:hr="t" fillcolor="#a0a0a0" stroked="f"/>
         </w:pict>
@@ -102,10 +162,16 @@
       <w:pPr>
         <w:pStyle w:val="Heading2"/>
         <w:jc w:val="center"/>
+        <w:rPr>
+          <w:lang w:val="en-GB"/>
+        </w:rPr>
       </w:pPr>
       <w:bookmarkStart w:id="5" w:name="_2rmfp1gzsayd" w:colFirst="0" w:colLast="0"/>
       <w:bookmarkEnd w:id="5"/>
       <w:r>
+        <w:rPr>
+          <w:lang w:val="en-GB"/>
+        </w:rPr>
         <w:t>Due Date: 12 December 2019</w:t>
       </w:r>
     </w:p>
@@ -115,6 +181,7 @@
           <w:b/>
           <w:sz w:val="28"/>
           <w:szCs w:val="28"/>
+          <w:lang w:val="en-GB"/>
         </w:rPr>
       </w:pPr>
     </w:p>
@@ -124,6 +191,7 @@
           <w:b/>
           <w:sz w:val="28"/>
           <w:szCs w:val="28"/>
+          <w:lang w:val="en-GB"/>
         </w:rPr>
       </w:pPr>
     </w:p>
@@ -133,6 +201,7 @@
           <w:b/>
           <w:sz w:val="28"/>
           <w:szCs w:val="28"/>
+          <w:lang w:val="en-GB"/>
         </w:rPr>
       </w:pPr>
       <w:r>
@@ -140,6 +209,7 @@
           <w:b/>
           <w:sz w:val="28"/>
           <w:szCs w:val="28"/>
+          <w:lang w:val="en-GB"/>
         </w:rPr>
         <w:t xml:space="preserve">Report must be </w:t>
       </w:r>
@@ -149,6 +219,7 @@
           <w:sz w:val="28"/>
           <w:szCs w:val="28"/>
           <w:u w:val="single"/>
+          <w:lang w:val="en-GB"/>
         </w:rPr>
         <w:t>within</w:t>
       </w:r>
@@ -157,6 +228,7 @@
           <w:b/>
           <w:sz w:val="28"/>
           <w:szCs w:val="28"/>
+          <w:lang w:val="en-GB"/>
         </w:rPr>
         <w:t xml:space="preserve"> 8 </w:t>
       </w:r>
@@ -166,6 +238,7 @@
           <w:b/>
           <w:sz w:val="28"/>
           <w:szCs w:val="28"/>
+          <w:lang w:val="en-GB"/>
         </w:rPr>
         <w:t>page</w:t>
       </w:r>
@@ -175,287 +248,1733 @@
           <w:b/>
           <w:sz w:val="28"/>
           <w:szCs w:val="28"/>
+          <w:lang w:val="en-GB"/>
         </w:rPr>
         <w:t xml:space="preserve"> maximum. Strict page limits will be enforced. Any extra pages will be ignored and no marks awarded for any work on these. Exclusions to this limit are the front page, the references section, and any appendices. Please keep to the given section headings and format; subsections are permitted.</w:t>
       </w:r>
       <w:r>
+        <w:rPr>
+          <w:lang w:val="en-GB"/>
+        </w:rPr>
         <w:br w:type="page"/>
       </w:r>
     </w:p>
     <w:p>
       <w:pPr>
         <w:pStyle w:val="Heading1"/>
+        <w:rPr>
+          <w:lang w:val="en-GB"/>
+        </w:rPr>
       </w:pPr>
       <w:bookmarkStart w:id="6" w:name="_9itpwemyu4tk" w:colFirst="0" w:colLast="0"/>
       <w:bookmarkEnd w:id="6"/>
       <w:r>
+        <w:rPr>
+          <w:lang w:val="en-GB"/>
+        </w:rPr>
         <w:lastRenderedPageBreak/>
         <w:t>Methodology</w:t>
       </w:r>
     </w:p>
     <w:p>
-      <w:r>
-        <w:t>Provide details on the methodology applied towards the data mining analysis undertaken, providing rationale for these steps.</w:t>
-      </w:r>
-    </w:p>
-    <w:p/>
-    <w:p>
-      <w:r>
+      <w:pPr>
+        <w:rPr>
+          <w:lang w:val="en-GB"/>
+        </w:rPr>
+      </w:pPr>
+      <w:r>
+        <w:rPr>
+          <w:lang w:val="en-GB"/>
+        </w:rPr>
+        <w:t>Business understanding</w:t>
+      </w:r>
+    </w:p>
+    <w:p>
+      <w:pPr>
+        <w:rPr>
+          <w:lang w:val="en-GB"/>
+        </w:rPr>
+      </w:pPr>
+      <w:r>
+        <w:rPr>
+          <w:lang w:val="en-GB"/>
+        </w:rPr>
+        <w:t xml:space="preserve">Talk about what kind of data it is and where it comes from </w:t>
+      </w:r>
+    </w:p>
+    <w:p>
+      <w:pPr>
+        <w:rPr>
+          <w:lang w:val="en-GB"/>
+        </w:rPr>
+      </w:pPr>
+    </w:p>
+    <w:p>
+      <w:pPr>
+        <w:rPr>
+          <w:lang w:val="en-GB"/>
+        </w:rPr>
+      </w:pPr>
+      <w:r>
+        <w:rPr>
+          <w:lang w:val="en-GB"/>
+        </w:rPr>
+        <w:t>Provide de</w:t>
+      </w:r>
+      <w:bookmarkStart w:id="7" w:name="_GoBack"/>
+      <w:bookmarkEnd w:id="7"/>
+      <w:r>
+        <w:rPr>
+          <w:lang w:val="en-GB"/>
+        </w:rPr>
+        <w:t>tails on the methodology applied towards the data mining analysis undertaken, providing rationale for these steps.</w:t>
+      </w:r>
+    </w:p>
+    <w:p>
+      <w:pPr>
+        <w:rPr>
+          <w:lang w:val="en-GB"/>
+        </w:rPr>
+      </w:pPr>
+    </w:p>
+    <w:p>
+      <w:pPr>
+        <w:rPr>
+          <w:lang w:val="en-GB"/>
+        </w:rPr>
+      </w:pPr>
+      <w:r>
+        <w:rPr>
+          <w:lang w:val="en-GB"/>
+        </w:rPr>
         <w:t>This should detail how you went from the raw data provided to the chosen model(s), choice of model, and how this methodology helps address the problem domain.</w:t>
       </w:r>
     </w:p>
-    <w:p/>
-    <w:p>
-      <w:r>
+    <w:p>
+      <w:pPr>
+        <w:rPr>
+          <w:lang w:val="en-GB"/>
+        </w:rPr>
+      </w:pPr>
+    </w:p>
+    <w:p>
+      <w:pPr>
+        <w:rPr>
+          <w:lang w:val="en-GB"/>
+        </w:rPr>
+      </w:pPr>
+      <w:r>
+        <w:rPr>
+          <w:lang w:val="en-GB"/>
+        </w:rPr>
         <w:t>Evidence to support the following of this methodology should be presented, especially any cases which required moving backwards in the process to readdress issues.</w:t>
       </w:r>
     </w:p>
-    <w:p/>
+    <w:p>
+      <w:pPr>
+        <w:rPr>
+          <w:lang w:val="en-GB"/>
+        </w:rPr>
+      </w:pPr>
+    </w:p>
     <w:p>
       <w:pPr>
         <w:rPr>
           <w:b/>
           <w:bCs/>
+          <w:lang w:val="en-GB"/>
         </w:rPr>
       </w:pPr>
       <w:r>
         <w:rPr>
           <w:b/>
           <w:bCs/>
-        </w:rPr>
-        <w:t>Data Understanding</w:t>
-      </w:r>
-    </w:p>
-    <w:p/>
-    <w:p/>
+          <w:lang w:val="en-GB"/>
+        </w:rPr>
+        <w:t>Methodology</w:t>
+      </w:r>
+    </w:p>
+    <w:p>
+      <w:pPr>
+        <w:rPr>
+          <w:lang w:val="en-GB"/>
+        </w:rPr>
+      </w:pPr>
+      <w:r>
+        <w:rPr>
+          <w:lang w:val="en-GB"/>
+        </w:rPr>
+        <w:t>Cross-industry standard process for data mining</w:t>
+      </w:r>
+      <w:r>
+        <w:rPr>
+          <w:lang w:val="en-GB"/>
+        </w:rPr>
+        <w:t>,</w:t>
+      </w:r>
+      <w:r>
+        <w:rPr>
+          <w:lang w:val="en-GB"/>
+        </w:rPr>
+        <w:t xml:space="preserve"> also known as CRISP-DM, is a methodology commonly used by data scientists when </w:t>
+      </w:r>
+      <w:r>
+        <w:rPr>
+          <w:lang w:val="en-GB"/>
+        </w:rPr>
+        <w:t>analysing</w:t>
+      </w:r>
+      <w:r>
+        <w:rPr>
+          <w:lang w:val="en-GB"/>
+        </w:rPr>
+        <w:t xml:space="preserve"> big amounts of data.</w:t>
+      </w:r>
+    </w:p>
+    <w:p>
+      <w:pPr>
+        <w:rPr>
+          <w:lang w:val="en-GB"/>
+        </w:rPr>
+      </w:pPr>
+    </w:p>
+    <w:p>
+      <w:pPr>
+        <w:rPr>
+          <w:lang w:val="en-GB"/>
+        </w:rPr>
+      </w:pPr>
+      <w:r>
+        <w:rPr>
+          <w:lang w:val="en-GB"/>
+        </w:rPr>
+        <w:t>This methodology ha</w:t>
+      </w:r>
+      <w:r>
+        <w:rPr>
+          <w:lang w:val="en-GB"/>
+        </w:rPr>
+        <w:t xml:space="preserve">s 6 steps: Business Understanding, Data Understanding, Data Preparation, </w:t>
+      </w:r>
+      <w:r>
+        <w:rPr>
+          <w:lang w:val="en-GB"/>
+        </w:rPr>
+        <w:t>Modelling</w:t>
+      </w:r>
+      <w:r>
+        <w:rPr>
+          <w:lang w:val="en-GB"/>
+        </w:rPr>
+        <w:t>, Evaluation and Deployment. Each one of these steps help gathering the right information for a specific purpose.</w:t>
+      </w:r>
+      <w:r>
+        <w:rPr>
+          <w:lang w:val="en-GB"/>
+        </w:rPr>
+        <w:t xml:space="preserve"> During the first 4 steps, it is quite common to backtrack between them in order to understand the data and be able to take right action in order to get the right results for the models.</w:t>
+      </w:r>
+    </w:p>
+    <w:p>
+      <w:pPr>
+        <w:rPr>
+          <w:lang w:val="en-GB"/>
+        </w:rPr>
+      </w:pPr>
+    </w:p>
+    <w:p>
+      <w:pPr>
+        <w:rPr>
+          <w:lang w:val="en-GB"/>
+        </w:rPr>
+      </w:pPr>
+      <w:r>
+        <w:rPr>
+          <w:lang w:val="en-GB"/>
+        </w:rPr>
+        <w:t>Business</w:t>
+      </w:r>
+      <w:r>
+        <w:rPr>
+          <w:lang w:val="en-GB"/>
+        </w:rPr>
+        <w:t xml:space="preserve"> Understanding</w:t>
+      </w:r>
+      <w:r>
+        <w:rPr>
+          <w:lang w:val="en-GB"/>
+        </w:rPr>
+        <w:t xml:space="preserve"> and </w:t>
+      </w:r>
+      <w:r>
+        <w:rPr>
+          <w:lang w:val="en-GB"/>
+        </w:rPr>
+        <w:t>D</w:t>
+      </w:r>
+      <w:r>
+        <w:rPr>
+          <w:lang w:val="en-GB"/>
+        </w:rPr>
+        <w:t xml:space="preserve">ata </w:t>
+      </w:r>
+      <w:r>
+        <w:rPr>
+          <w:lang w:val="en-GB"/>
+        </w:rPr>
+        <w:t>U</w:t>
+      </w:r>
+      <w:r>
+        <w:rPr>
+          <w:lang w:val="en-GB"/>
+        </w:rPr>
+        <w:t xml:space="preserve">nderstanding allow the data scientist to understand the final objectives and the business </w:t>
+      </w:r>
+      <w:r>
+        <w:rPr>
+          <w:lang w:val="en-GB"/>
+        </w:rPr>
+        <w:t>perspective. Once having gathered the right raw data it is time to understand and get familiarized with it.</w:t>
+      </w:r>
+    </w:p>
+    <w:p>
+      <w:pPr>
+        <w:rPr>
+          <w:lang w:val="en-GB"/>
+        </w:rPr>
+      </w:pPr>
+    </w:p>
+    <w:p>
+      <w:pPr>
+        <w:rPr>
+          <w:lang w:val="en-GB"/>
+        </w:rPr>
+      </w:pPr>
+      <w:r>
+        <w:rPr>
+          <w:lang w:val="en-GB"/>
+        </w:rPr>
+        <w:t>During data preparation, data scientists study the data more in depth and find any anomalies that the data contains. These</w:t>
+      </w:r>
+      <w:r>
+        <w:rPr>
+          <w:lang w:val="en-GB"/>
+        </w:rPr>
+        <w:t xml:space="preserve"> anomalies</w:t>
+      </w:r>
+      <w:r>
+        <w:rPr>
+          <w:lang w:val="en-GB"/>
+        </w:rPr>
+        <w:t xml:space="preserve"> can be any incorrect values that do not fit in the data, such as NaN values, misspelt </w:t>
+      </w:r>
+      <w:r>
+        <w:rPr>
+          <w:lang w:val="en-GB"/>
+        </w:rPr>
+        <w:t xml:space="preserve">values or characters that do not correlate with the rest of the values in the data. It is also helpful to rename certain labels to relate them to the data set they are given or even drop certain information if it does not contribute towards the </w:t>
+      </w:r>
+      <w:r>
+        <w:rPr>
+          <w:lang w:val="en-GB"/>
+        </w:rPr>
+        <w:t xml:space="preserve">data </w:t>
+      </w:r>
+      <w:r>
+        <w:rPr>
+          <w:lang w:val="en-GB"/>
+        </w:rPr>
+        <w:t>modelling</w:t>
+      </w:r>
+      <w:r>
+        <w:rPr>
+          <w:lang w:val="en-GB"/>
+        </w:rPr>
+        <w:t xml:space="preserve"> step</w:t>
+      </w:r>
+      <w:r>
+        <w:rPr>
+          <w:lang w:val="en-GB"/>
+        </w:rPr>
+        <w:t>.</w:t>
+      </w:r>
+    </w:p>
+    <w:p>
+      <w:pPr>
+        <w:rPr>
+          <w:lang w:val="en-GB"/>
+        </w:rPr>
+      </w:pPr>
+    </w:p>
+    <w:p>
+      <w:pPr>
+        <w:rPr>
+          <w:lang w:val="en-GB"/>
+        </w:rPr>
+      </w:pPr>
+      <w:r>
+        <w:rPr>
+          <w:lang w:val="en-GB"/>
+        </w:rPr>
+        <w:t xml:space="preserve">Next step is Data </w:t>
+      </w:r>
+      <w:r>
+        <w:rPr>
+          <w:lang w:val="en-GB"/>
+        </w:rPr>
+        <w:t>Modelling</w:t>
+      </w:r>
+      <w:r>
+        <w:rPr>
+          <w:lang w:val="en-GB"/>
+        </w:rPr>
+        <w:t>. During this step it is commo</w:t>
+      </w:r>
+      <w:r>
+        <w:rPr>
+          <w:lang w:val="en-GB"/>
+        </w:rPr>
+        <w:t>n</w:t>
+      </w:r>
+      <w:r>
+        <w:rPr>
+          <w:lang w:val="en-GB"/>
+        </w:rPr>
+        <w:t xml:space="preserve"> to revisit some of the previous steps in order to </w:t>
+      </w:r>
+      <w:r>
+        <w:rPr>
+          <w:lang w:val="en-GB"/>
+        </w:rPr>
+        <w:t xml:space="preserve">adapt the data to make the </w:t>
+      </w:r>
+      <w:r>
+        <w:rPr>
+          <w:lang w:val="en-GB"/>
+        </w:rPr>
+        <w:t xml:space="preserve">required models. </w:t>
+      </w:r>
+      <w:r>
+        <w:rPr>
+          <w:lang w:val="en-GB"/>
+        </w:rPr>
+        <w:t xml:space="preserve">Some models such as decision trees and confusion </w:t>
+      </w:r>
+      <w:r>
+        <w:rPr>
+          <w:lang w:val="en-GB"/>
+        </w:rPr>
+        <w:t xml:space="preserve">matrixes require the variables in the data to be </w:t>
+      </w:r>
+      <w:r>
+        <w:rPr>
+          <w:lang w:val="en-GB"/>
+        </w:rPr>
+        <w:t>numeric or binary, for which its necessary to go back one step (to Data preparation) to convert the data entries into binary.</w:t>
+      </w:r>
+    </w:p>
+    <w:p>
+      <w:pPr>
+        <w:rPr>
+          <w:lang w:val="en-GB"/>
+        </w:rPr>
+      </w:pPr>
+    </w:p>
+    <w:p>
+      <w:pPr>
+        <w:rPr>
+          <w:lang w:val="en-GB"/>
+        </w:rPr>
+      </w:pPr>
+      <w:r>
+        <w:rPr>
+          <w:lang w:val="en-GB"/>
+        </w:rPr>
+        <w:t xml:space="preserve">Once finished with the Data Modelling, it is now time </w:t>
+      </w:r>
+      <w:r>
+        <w:rPr>
+          <w:lang w:val="en-GB"/>
+        </w:rPr>
+        <w:t>for the Evaluation.</w:t>
+      </w:r>
+      <w:r>
+        <w:rPr>
+          <w:lang w:val="en-GB"/>
+        </w:rPr>
+        <w:t xml:space="preserve"> </w:t>
+      </w:r>
+      <w:r>
+        <w:rPr>
+          <w:lang w:val="en-GB"/>
+        </w:rPr>
+        <w:t>N</w:t>
+      </w:r>
+      <w:r>
+        <w:rPr>
+          <w:lang w:val="en-GB"/>
+        </w:rPr>
+        <w:t xml:space="preserve">ow </w:t>
+      </w:r>
+      <w:r>
+        <w:rPr>
+          <w:lang w:val="en-GB"/>
+        </w:rPr>
+        <w:t>we need</w:t>
+      </w:r>
+      <w:r>
+        <w:rPr>
+          <w:lang w:val="en-GB"/>
+        </w:rPr>
+        <w:t xml:space="preserve"> to look at the model</w:t>
+      </w:r>
+      <w:r>
+        <w:rPr>
+          <w:lang w:val="en-GB"/>
+        </w:rPr>
+        <w:t xml:space="preserve"> see if their predictions are similar and</w:t>
+      </w:r>
+      <w:r>
+        <w:rPr>
+          <w:lang w:val="en-GB"/>
+        </w:rPr>
+        <w:t xml:space="preserve"> if every aspect of the business has been considered during the whole process. </w:t>
+      </w:r>
+    </w:p>
+    <w:p>
+      <w:pPr>
+        <w:rPr>
+          <w:lang w:val="en-GB"/>
+        </w:rPr>
+      </w:pPr>
+    </w:p>
+    <w:p>
+      <w:pPr>
+        <w:rPr>
+          <w:lang w:val="en-GB"/>
+        </w:rPr>
+      </w:pPr>
+      <w:r>
+        <w:rPr>
+          <w:lang w:val="en-GB"/>
+        </w:rPr>
+        <w:lastRenderedPageBreak/>
+        <w:t xml:space="preserve">The final stage is Deployment. </w:t>
+      </w:r>
+      <w:r>
+        <w:rPr>
+          <w:lang w:val="en-GB"/>
+        </w:rPr>
+        <w:t xml:space="preserve">Training different models to predict the outcome using the test data, it is now time to deploy these models and use real data. This stage will use real time data to predict the outcome to real life </w:t>
+      </w:r>
+    </w:p>
+    <w:p>
+      <w:pPr>
+        <w:rPr>
+          <w:lang w:val="en-GB"/>
+        </w:rPr>
+      </w:pPr>
+    </w:p>
+    <w:p>
+      <w:pPr>
+        <w:rPr>
+          <w:lang w:val="en-GB"/>
+        </w:rPr>
+      </w:pPr>
+    </w:p>
+    <w:p>
+      <w:pPr>
+        <w:rPr>
+          <w:lang w:val="en-GB"/>
+        </w:rPr>
+      </w:pPr>
+    </w:p>
+    <w:p>
+      <w:pPr>
+        <w:rPr>
+          <w:lang w:val="en-GB"/>
+        </w:rPr>
+      </w:pPr>
+      <w:r>
+        <w:rPr>
+          <w:lang w:val="en-GB"/>
+        </w:rPr>
+        <w:t xml:space="preserve">CRISP-DM compared to </w:t>
+      </w:r>
+      <w:r>
+        <w:rPr>
+          <w:lang w:val="en-GB"/>
+        </w:rPr>
+        <w:t>Agile</w:t>
+      </w:r>
+    </w:p>
+    <w:p>
+      <w:pPr>
+        <w:rPr>
+          <w:lang w:val="en-GB"/>
+        </w:rPr>
+      </w:pPr>
+    </w:p>
+    <w:p>
+      <w:pPr>
+        <w:rPr>
+          <w:lang w:val="en-GB"/>
+        </w:rPr>
+      </w:pPr>
+    </w:p>
     <w:p>
       <w:pPr>
         <w:rPr>
           <w:b/>
           <w:bCs/>
+          <w:lang w:val="en-GB"/>
         </w:rPr>
       </w:pPr>
       <w:r>
         <w:rPr>
           <w:b/>
           <w:bCs/>
+          <w:lang w:val="en-GB"/>
         </w:rPr>
         <w:t>Data Cleaning</w:t>
       </w:r>
     </w:p>
     <w:p>
-      <w:r>
-        <w:t>In order to start creating models, it is crucial to make sure there are no invalid entries in the data set to avoid inaccurate results when making decisions.</w:t>
-      </w:r>
-    </w:p>
-    <w:p/>
-    <w:p>
-      <w:r>
-        <w:t>When reading the</w:t>
-      </w:r>
-      <w:r>
-        <w:t xml:space="preserve"> .csv</w:t>
-      </w:r>
-      <w:r>
-        <w:t xml:space="preserve"> document, </w:t>
-      </w:r>
-      <w:r>
-        <w:t>we need to make sure that each white space is read as a ‘NaN’ value as otherwise it will be counted as an actual entry.</w:t>
-      </w:r>
-    </w:p>
-    <w:p/>
-    <w:p>
-      <w:r>
+      <w:pPr>
+        <w:rPr>
+          <w:lang w:val="en-GB"/>
+        </w:rPr>
+      </w:pPr>
+      <w:r>
+        <w:rPr>
+          <w:lang w:val="en-GB"/>
+        </w:rPr>
+        <w:t xml:space="preserve">In order to start creating models, it is crucial to make sure there are no invalid entries in the data set to avoid inaccurate results when making </w:t>
+      </w:r>
+      <w:r>
+        <w:rPr>
+          <w:lang w:val="en-GB"/>
+        </w:rPr>
+        <w:t>models</w:t>
+      </w:r>
+      <w:r>
+        <w:rPr>
+          <w:lang w:val="en-GB"/>
+        </w:rPr>
+        <w:t>.</w:t>
+      </w:r>
+    </w:p>
+    <w:p>
+      <w:pPr>
+        <w:rPr>
+          <w:lang w:val="en-GB"/>
+        </w:rPr>
+      </w:pPr>
+    </w:p>
+    <w:p>
+      <w:pPr>
+        <w:rPr>
+          <w:lang w:val="en-GB"/>
+        </w:rPr>
+      </w:pPr>
+      <w:r>
+        <w:rPr>
+          <w:lang w:val="en-GB"/>
+        </w:rPr>
+        <w:t>First of all, we need to read the .csv file and make sure that each entry that only contains a space is read as a ‘NaN’ value. Then we need to make sure that the original document does not get affected by the changes we are going to make during the data cleaning process. For this, it is best to make a deep copy which will create a parallel copy in memory, so when we make changes, it does not affect the original document.</w:t>
+      </w:r>
+    </w:p>
+    <w:p>
+      <w:pPr>
+        <w:rPr>
+          <w:lang w:val="en-GB"/>
+        </w:rPr>
+      </w:pPr>
+    </w:p>
+    <w:p>
+      <w:pPr>
+        <w:rPr>
+          <w:lang w:val="en-GB"/>
+        </w:rPr>
+      </w:pPr>
+      <w:r>
+        <w:rPr>
+          <w:lang w:val="en-GB"/>
+        </w:rPr>
         <w:t>To start with the data cleaning, we</w:t>
       </w:r>
       <w:r>
+        <w:rPr>
+          <w:lang w:val="en-GB"/>
+        </w:rPr>
         <w:t xml:space="preserve"> first</w:t>
       </w:r>
       <w:r>
+        <w:rPr>
+          <w:lang w:val="en-GB"/>
+        </w:rPr>
         <w:t xml:space="preserve"> need to find the unique values for each column</w:t>
       </w:r>
       <w:r>
+        <w:rPr>
+          <w:lang w:val="en-GB"/>
+        </w:rPr>
         <w:t xml:space="preserve"> to identify invalid </w:t>
       </w:r>
       <w:r>
+        <w:rPr>
+          <w:lang w:val="en-GB"/>
+        </w:rPr>
         <w:t>entries</w:t>
       </w:r>
       <w:r>
+        <w:rPr>
+          <w:lang w:val="en-GB"/>
+        </w:rPr>
         <w:t>, duplicate entries</w:t>
       </w:r>
       <w:r>
+        <w:rPr>
+          <w:lang w:val="en-GB"/>
+        </w:rPr>
         <w:t xml:space="preserve"> and even spelling mistakes</w:t>
       </w:r>
       <w:r>
+        <w:rPr>
+          <w:lang w:val="en-GB"/>
+        </w:rPr>
         <w:t xml:space="preserve">. </w:t>
       </w:r>
       <w:r>
+        <w:rPr>
+          <w:lang w:val="en-GB"/>
+        </w:rPr>
         <w:t xml:space="preserve">Next step is to count how many records have </w:t>
       </w:r>
       <w:r>
+        <w:rPr>
+          <w:lang w:val="en-GB"/>
+        </w:rPr>
         <w:t>‘NaN</w:t>
       </w:r>
       <w:r>
+        <w:rPr>
+          <w:lang w:val="en-GB"/>
+        </w:rPr>
         <w:t xml:space="preserve"> values</w:t>
       </w:r>
       <w:r>
+        <w:rPr>
+          <w:lang w:val="en-GB"/>
+        </w:rPr>
         <w:t xml:space="preserve"> in order to calculate the impact of those records in order to make a decision to whether replace the ‘NaN’ values or to drop the records that contain them.</w:t>
       </w:r>
     </w:p>
-    <w:p/>
-    <w:p>
-      <w:r>
+    <w:p>
+      <w:pPr>
+        <w:rPr>
+          <w:lang w:val="en-GB"/>
+        </w:rPr>
+      </w:pPr>
+    </w:p>
+    <w:p>
+      <w:pPr>
+        <w:rPr>
+          <w:lang w:val="en-GB"/>
+        </w:rPr>
+      </w:pPr>
+      <w:r>
+        <w:rPr>
+          <w:lang w:val="en-GB"/>
+        </w:rPr>
         <w:t xml:space="preserve">When we identify all the unique values from different columns, we also find </w:t>
       </w:r>
       <w:r>
+        <w:rPr>
+          <w:lang w:val="en-GB"/>
+        </w:rPr>
         <w:t>two</w:t>
       </w:r>
       <w:r>
+        <w:rPr>
+          <w:lang w:val="en-GB"/>
+        </w:rPr>
         <w:t xml:space="preserve"> </w:t>
       </w:r>
       <w:r>
-        <w:t>‘Unknown’ entries in the ‘label’ column. Since this entry does not relate to the rest of the entries, it is better to replace the value to a ‘NaN’ value</w:t>
-      </w:r>
-      <w:r>
+        <w:rPr>
+          <w:lang w:val="en-GB"/>
+        </w:rPr>
+        <w:t xml:space="preserve">‘Unknown’ entries in the ‘label’ column. Since this entry </w:t>
+      </w:r>
+      <w:r>
+        <w:rPr>
+          <w:lang w:val="en-GB"/>
+        </w:rPr>
+        <w:t>is equivalent a ‘NaN’ entry</w:t>
+      </w:r>
+      <w:r>
+        <w:rPr>
+          <w:lang w:val="en-GB"/>
+        </w:rPr>
+        <w:t xml:space="preserve">, it is better to replace </w:t>
+      </w:r>
+      <w:r>
+        <w:rPr>
+          <w:lang w:val="en-GB"/>
+        </w:rPr>
+        <w:t>it</w:t>
+      </w:r>
+      <w:r>
+        <w:rPr>
+          <w:lang w:val="en-GB"/>
+        </w:rPr>
+        <w:t xml:space="preserve"> to a ‘NaN’ value</w:t>
+      </w:r>
+      <w:r>
+        <w:rPr>
+          <w:lang w:val="en-GB"/>
+        </w:rPr>
         <w:t xml:space="preserve"> just as we replaced the white space value</w:t>
       </w:r>
       <w:r>
+        <w:rPr>
+          <w:lang w:val="en-GB"/>
+        </w:rPr>
         <w:t>.</w:t>
       </w:r>
       <w:r>
+        <w:rPr>
+          <w:lang w:val="en-GB"/>
+        </w:rPr>
         <w:t xml:space="preserve"> </w:t>
       </w:r>
-    </w:p>
-    <w:p/>
-    <w:p>
-      <w:r>
+      <w:r>
+        <w:rPr>
+          <w:lang w:val="en-GB"/>
+        </w:rPr>
+        <w:t xml:space="preserve">Another issue with the ‘label’ column is the name. The name has no relation to the data, for which is better to rename it to ‘Risk’, since the values that the column contains are ‘Risk’ and ‘NoRisk’. </w:t>
+      </w:r>
+    </w:p>
+    <w:p>
+      <w:pPr>
+        <w:rPr>
+          <w:lang w:val="en-GB"/>
+        </w:rPr>
+      </w:pPr>
+    </w:p>
+    <w:p>
+      <w:pPr>
+        <w:rPr>
+          <w:lang w:val="en-GB"/>
+        </w:rPr>
+      </w:pPr>
+      <w:r>
+        <w:rPr>
+          <w:lang w:val="en-GB"/>
+        </w:rPr>
         <w:t>It is also worth noticing that there is a spelling mistake in the ‘Indication’ column.</w:t>
       </w:r>
       <w:r>
+        <w:rPr>
+          <w:lang w:val="en-GB"/>
+        </w:rPr>
         <w:t xml:space="preserve"> This column contains 5 unique values (excluding the ‘NaN’ values) for which ‘ASx’ and ‘Asx’ are repeated.</w:t>
       </w:r>
       <w:r>
+        <w:rPr>
+          <w:lang w:val="en-GB"/>
+        </w:rPr>
         <w:t xml:space="preserve"> Since the values are the same but </w:t>
       </w:r>
       <w:r>
+        <w:rPr>
+          <w:lang w:val="en-GB"/>
+        </w:rPr>
         <w:t>entered</w:t>
       </w:r>
       <w:r>
+        <w:rPr>
+          <w:lang w:val="en-GB"/>
+        </w:rPr>
         <w:t xml:space="preserve"> in different capitals, it is best to opt for a replacement to all capital ‘ASX’ just as the rest of the values in the ‘Indication’ column.</w:t>
       </w:r>
     </w:p>
-    <w:p/>
-    <w:p>
-      <w:r>
+    <w:p>
+      <w:pPr>
+        <w:rPr>
+          <w:lang w:val="en-GB"/>
+        </w:rPr>
+      </w:pPr>
+    </w:p>
+    <w:p>
+      <w:pPr>
+        <w:rPr>
+          <w:lang w:val="en-GB"/>
+        </w:rPr>
+      </w:pPr>
+      <w:r>
+        <w:rPr>
+          <w:lang w:val="en-GB"/>
+        </w:rPr>
         <w:t xml:space="preserve">After replacing all the invalid values to </w:t>
       </w:r>
       <w:r>
+        <w:rPr>
+          <w:lang w:val="en-GB"/>
+        </w:rPr>
         <w:t>‘NaN’</w:t>
       </w:r>
       <w:r>
+        <w:rPr>
+          <w:lang w:val="en-GB"/>
+        </w:rPr>
         <w:t xml:space="preserve"> values, it is now time to </w:t>
       </w:r>
       <w:proofErr w:type="gramStart"/>
       <w:r>
+        <w:rPr>
+          <w:lang w:val="en-GB"/>
+        </w:rPr>
         <w:t>make a decision</w:t>
       </w:r>
       <w:proofErr w:type="gramEnd"/>
       <w:r>
-        <w:t xml:space="preserve"> to what to do with records that contain that value. For this, we need to compare the valid records with the invalid records containing the ‘NaN’ </w:t>
-      </w:r>
-      <w:r>
-        <w:t>and calculate how much it will impact in the final decision. Records containing ‘NaN’ values are equivalent to 1.3% of the whole record, for which it is better to drop those records as it will not make a big impact on the final decision.</w:t>
-      </w:r>
-      <w:bookmarkStart w:id="7" w:name="_GoBack"/>
-      <w:bookmarkEnd w:id="7"/>
-    </w:p>
-    <w:p/>
-    <w:p>
-      <w:r>
-        <w:t xml:space="preserve">Another issue with the data is that the ‘Random’ column is not unique. The random column was supposed to represent a unique record number for each record. But, the whole column does not </w:t>
+        <w:rPr>
+          <w:lang w:val="en-GB"/>
+        </w:rPr>
+        <w:t xml:space="preserve"> </w:t>
+      </w:r>
+      <w:r>
+        <w:rPr>
+          <w:lang w:val="en-GB"/>
+        </w:rPr>
+        <w:t>of</w:t>
+      </w:r>
+      <w:r>
+        <w:rPr>
+          <w:lang w:val="en-GB"/>
+        </w:rPr>
+        <w:t xml:space="preserve"> what to do with records that contain that value. For this, we need to compare the valid records with the invalid records containing the ‘NaN’ </w:t>
+      </w:r>
+      <w:r>
+        <w:rPr>
+          <w:lang w:val="en-GB"/>
+        </w:rPr>
+        <w:t xml:space="preserve">and calculate how much it will impact in the </w:t>
+      </w:r>
+      <w:r>
+        <w:rPr>
+          <w:lang w:val="en-GB"/>
+        </w:rPr>
+        <w:t>models</w:t>
+      </w:r>
+      <w:r>
+        <w:rPr>
+          <w:lang w:val="en-GB"/>
+        </w:rPr>
+        <w:t xml:space="preserve">. Records containing ‘NaN’ values are equivalent to 1.3% of the whole record, for which it is better to drop those records as it will not make a big impact on the </w:t>
+      </w:r>
+      <w:r>
+        <w:rPr>
+          <w:lang w:val="en-GB"/>
+        </w:rPr>
+        <w:t>models</w:t>
+      </w:r>
+      <w:r>
+        <w:rPr>
+          <w:lang w:val="en-GB"/>
+        </w:rPr>
+        <w:t>.</w:t>
+      </w:r>
+    </w:p>
+    <w:p>
+      <w:pPr>
+        <w:rPr>
+          <w:lang w:val="en-GB"/>
+        </w:rPr>
+      </w:pPr>
+    </w:p>
+    <w:p>
+      <w:pPr>
+        <w:rPr>
+          <w:lang w:val="en-GB"/>
+        </w:rPr>
+      </w:pPr>
+      <w:r>
+        <w:rPr>
+          <w:lang w:val="en-GB"/>
+        </w:rPr>
+        <w:t xml:space="preserve">Another issue with the data is that the ‘Random’ column is not unique. The </w:t>
+      </w:r>
+      <w:r>
+        <w:rPr>
+          <w:lang w:val="en-GB"/>
+        </w:rPr>
+        <w:t>‘R</w:t>
+      </w:r>
+      <w:r>
+        <w:rPr>
+          <w:lang w:val="en-GB"/>
+        </w:rPr>
+        <w:t>andom</w:t>
+      </w:r>
+      <w:r>
+        <w:rPr>
+          <w:lang w:val="en-GB"/>
+        </w:rPr>
+        <w:t>’</w:t>
+      </w:r>
+      <w:r>
+        <w:rPr>
+          <w:lang w:val="en-GB"/>
+        </w:rPr>
+        <w:t xml:space="preserve"> column was supposed to represent a unique record number for each record. </w:t>
+      </w:r>
+      <w:r>
+        <w:rPr>
+          <w:lang w:val="en-GB"/>
+        </w:rPr>
+        <w:t>If we count the amount if unique values in the ‘Random’ column, we get</w:t>
+      </w:r>
+      <w:r>
+        <w:rPr>
+          <w:lang w:val="en-GB"/>
+        </w:rPr>
+        <w:t xml:space="preserve"> 84.4% unique</w:t>
+      </w:r>
+      <w:r>
+        <w:rPr>
+          <w:lang w:val="en-GB"/>
+        </w:rPr>
+        <w:t xml:space="preserve"> and </w:t>
+      </w:r>
+      <w:r>
+        <w:rPr>
+          <w:lang w:val="en-GB"/>
+        </w:rPr>
+        <w:t>19.6% of duplicates</w:t>
+      </w:r>
+      <w:r>
+        <w:rPr>
+          <w:lang w:val="en-GB"/>
+        </w:rPr>
+        <w:t>.</w:t>
+      </w:r>
+    </w:p>
+    <w:p>
+      <w:pPr>
+        <w:rPr>
+          <w:lang w:val="en-GB"/>
+        </w:rPr>
+      </w:pPr>
+      <w:r>
+        <w:rPr>
+          <w:lang w:val="en-GB"/>
+        </w:rPr>
+        <w:t>After knowing that there are about 20% repeated values, this</w:t>
+      </w:r>
+      <w:r>
+        <w:rPr>
+          <w:lang w:val="en-GB"/>
+        </w:rPr>
+        <w:t xml:space="preserve"> defeats the purpose of being unique.</w:t>
+      </w:r>
+      <w:r>
+        <w:rPr>
+          <w:lang w:val="en-GB"/>
+        </w:rPr>
+        <w:t xml:space="preserve"> The ‘Id’ column has a similar purpose, which represents every patient’s unique id. </w:t>
+      </w:r>
+      <w:r>
+        <w:rPr>
+          <w:lang w:val="en-GB"/>
+        </w:rPr>
+        <w:lastRenderedPageBreak/>
+        <w:t>Having</w:t>
+      </w:r>
+      <w:r>
+        <w:rPr>
+          <w:lang w:val="en-GB"/>
+        </w:rPr>
+        <w:t xml:space="preserve"> an identifier </w:t>
+      </w:r>
+      <w:r>
+        <w:rPr>
+          <w:lang w:val="en-GB"/>
+        </w:rPr>
+        <w:t xml:space="preserve">for each record and for each patient does not influence in making the </w:t>
+      </w:r>
+      <w:r>
+        <w:rPr>
+          <w:lang w:val="en-GB"/>
+        </w:rPr>
+        <w:t>models</w:t>
+      </w:r>
+      <w:r>
+        <w:rPr>
+          <w:lang w:val="en-GB"/>
+        </w:rPr>
+        <w:t xml:space="preserve">. </w:t>
+      </w:r>
+      <w:r>
+        <w:rPr>
+          <w:lang w:val="en-GB"/>
+        </w:rPr>
+        <w:t>Since these columns do not help in getting a result, it is better to drop them.</w:t>
+      </w:r>
+    </w:p>
+    <w:p>
+      <w:pPr>
+        <w:rPr>
+          <w:lang w:val="en-GB"/>
+        </w:rPr>
+      </w:pPr>
+    </w:p>
+    <w:p>
+      <w:pPr>
+        <w:rPr>
+          <w:lang w:val="en-GB"/>
+        </w:rPr>
+      </w:pPr>
+      <w:r>
+        <w:rPr>
+          <w:lang w:val="en-GB"/>
+        </w:rPr>
+        <w:t xml:space="preserve">Now that we have all the records with ‘NaN’ values, </w:t>
+      </w:r>
+      <w:r>
+        <w:rPr>
+          <w:lang w:val="en-GB"/>
+        </w:rPr>
+        <w:t>the ‘Random’ column</w:t>
+      </w:r>
+      <w:r>
+        <w:rPr>
+          <w:lang w:val="en-GB"/>
+        </w:rPr>
+        <w:t xml:space="preserve"> </w:t>
+      </w:r>
+      <w:r>
+        <w:rPr>
+          <w:lang w:val="en-GB"/>
+        </w:rPr>
+        <w:t>which</w:t>
+      </w:r>
+      <w:r>
+        <w:rPr>
+          <w:lang w:val="en-GB"/>
+        </w:rPr>
+        <w:t xml:space="preserve"> contain</w:t>
+      </w:r>
+      <w:r>
+        <w:rPr>
+          <w:lang w:val="en-GB"/>
+        </w:rPr>
+        <w:t>s</w:t>
+      </w:r>
+      <w:r>
+        <w:rPr>
+          <w:lang w:val="en-GB"/>
+        </w:rPr>
+        <w:t xml:space="preserve"> repeated values</w:t>
+      </w:r>
+      <w:r>
+        <w:rPr>
+          <w:lang w:val="en-GB"/>
+        </w:rPr>
+        <w:t xml:space="preserve"> </w:t>
+      </w:r>
+      <w:r>
+        <w:rPr>
+          <w:lang w:val="en-GB"/>
+        </w:rPr>
+        <w:t xml:space="preserve">and </w:t>
+      </w:r>
+      <w:r>
+        <w:rPr>
+          <w:lang w:val="en-GB"/>
+        </w:rPr>
+        <w:t>the ‘Id’ column which</w:t>
+      </w:r>
+      <w:r>
+        <w:rPr>
+          <w:lang w:val="en-GB"/>
+        </w:rPr>
+        <w:t xml:space="preserve"> serve no purpose, we </w:t>
+      </w:r>
+      <w:r>
+        <w:rPr>
+          <w:lang w:val="en-GB"/>
+        </w:rPr>
+        <w:t>will proceed to</w:t>
+      </w:r>
+      <w:r>
+        <w:rPr>
+          <w:lang w:val="en-GB"/>
+        </w:rPr>
+        <w:t xml:space="preserve"> drop them all</w:t>
+      </w:r>
+      <w:r>
+        <w:rPr>
+          <w:lang w:val="en-GB"/>
+        </w:rPr>
+        <w:t xml:space="preserve"> and also replace</w:t>
+      </w:r>
+      <w:r>
+        <w:rPr>
+          <w:lang w:val="en-GB"/>
+        </w:rPr>
+        <w:t xml:space="preserve"> the name of the</w:t>
+      </w:r>
+      <w:r>
+        <w:rPr>
+          <w:lang w:val="en-GB"/>
+        </w:rPr>
+        <w:t xml:space="preserve"> ‘label’</w:t>
+      </w:r>
+      <w:r>
+        <w:rPr>
+          <w:lang w:val="en-GB"/>
+        </w:rPr>
+        <w:t xml:space="preserve"> column</w:t>
+      </w:r>
+      <w:r>
+        <w:rPr>
+          <w:lang w:val="en-GB"/>
+        </w:rPr>
+        <w:t xml:space="preserve"> to ‘Risk’</w:t>
+      </w:r>
+      <w:r>
+        <w:rPr>
+          <w:lang w:val="en-GB"/>
+        </w:rPr>
+        <w:t>.</w:t>
       </w:r>
     </w:p>
     <w:p>
       <w:pPr>
         <w:pStyle w:val="Heading1"/>
+        <w:rPr>
+          <w:lang w:val="en-GB"/>
+        </w:rPr>
       </w:pPr>
       <w:bookmarkStart w:id="8" w:name="_3mx6veh8mc5q" w:colFirst="0" w:colLast="0"/>
       <w:bookmarkEnd w:id="8"/>
       <w:r>
+        <w:rPr>
+          <w:lang w:val="en-GB"/>
+        </w:rPr>
+        <w:t>Results</w:t>
+      </w:r>
+    </w:p>
+    <w:p>
+      <w:pPr>
+        <w:rPr>
+          <w:lang w:val="en-GB"/>
+        </w:rPr>
+      </w:pPr>
+      <w:r>
+        <w:rPr>
+          <w:lang w:val="en-GB"/>
+        </w:rPr>
+        <w:t>Results should include tables showing model performance with appropriately selected metrics. No rationale should be provided for this section - simply results of evaluative processes.</w:t>
+      </w:r>
+    </w:p>
+    <w:p>
+      <w:pPr>
+        <w:rPr>
+          <w:lang w:val="en-GB"/>
+        </w:rPr>
+      </w:pPr>
+    </w:p>
+    <w:p>
+      <w:pPr>
+        <w:rPr>
+          <w:lang w:val="en-GB"/>
+        </w:rPr>
+      </w:pPr>
+      <w:r>
+        <w:rPr>
+          <w:lang w:val="en-GB"/>
+        </w:rPr>
+        <w:t>If using modified variants of the dataset, these should be clearly identified in the tables with appropriate naming. The justification and description of modification is not for this section.</w:t>
+      </w:r>
+    </w:p>
+    <w:p>
+      <w:pPr>
+        <w:rPr>
+          <w:lang w:val="en-GB"/>
+        </w:rPr>
+      </w:pPr>
+    </w:p>
+    <w:p>
+      <w:pPr>
+        <w:rPr>
+          <w:noProof/>
+          <w:lang w:val="en-GB"/>
+        </w:rPr>
+      </w:pPr>
+      <w:r>
+        <w:rPr>
+          <w:lang w:val="en-GB"/>
+        </w:rPr>
+        <w:t>Additional figures may be used as appropriate, in support of discussion points in the Evaluation &amp; Discussion section, or as evidence for methodology following above.</w:t>
+      </w:r>
+      <w:r>
+        <w:rPr>
+          <w:noProof/>
+          <w:lang w:val="en-GB"/>
+        </w:rPr>
+        <w:t xml:space="preserve"> </w:t>
+      </w:r>
+    </w:p>
+    <w:p>
+      <w:pPr>
+        <w:rPr>
+          <w:noProof/>
+          <w:lang w:val="en-GB"/>
+        </w:rPr>
+      </w:pPr>
+    </w:p>
+    <w:p>
+      <w:pPr>
+        <w:rPr>
+          <w:noProof/>
+          <w:lang w:val="en-GB"/>
+        </w:rPr>
+      </w:pPr>
+    </w:p>
+    <w:p>
+      <w:pPr>
+        <w:rPr>
+          <w:lang w:val="en-GB"/>
+        </w:rPr>
+      </w:pPr>
+    </w:p>
+    <w:p>
+      <w:pPr>
+        <w:rPr>
+          <w:lang w:val="en-GB"/>
+        </w:rPr>
+      </w:pPr>
+    </w:p>
+    <w:p>
+      <w:pPr>
+        <w:rPr>
+          <w:lang w:val="en-GB"/>
+        </w:rPr>
+      </w:pPr>
+    </w:p>
+    <w:p>
+      <w:pPr>
+        <w:rPr>
+          <w:lang w:val="en-GB"/>
+        </w:rPr>
+      </w:pPr>
+    </w:p>
+    <w:p>
+      <w:pPr>
+        <w:rPr>
+          <w:lang w:val="en-GB"/>
+        </w:rPr>
+      </w:pPr>
+    </w:p>
+    <w:p>
+      <w:pPr>
+        <w:rPr>
+          <w:lang w:val="en-GB"/>
+        </w:rPr>
+      </w:pPr>
+    </w:p>
+    <w:p>
+      <w:pPr>
+        <w:rPr>
+          <w:lang w:val="en-GB"/>
+        </w:rPr>
+      </w:pPr>
+    </w:p>
+    <w:p>
+      <w:pPr>
+        <w:rPr>
+          <w:lang w:val="en-GB"/>
+        </w:rPr>
+      </w:pPr>
+    </w:p>
+    <w:p>
+      <w:pPr>
+        <w:rPr>
+          <w:lang w:val="en-GB"/>
+        </w:rPr>
+      </w:pPr>
+    </w:p>
+    <w:p>
+      <w:pPr>
+        <w:rPr>
+          <w:b/>
+          <w:bCs/>
+          <w:i/>
+          <w:iCs/>
+          <w:lang w:val="en-GB"/>
+        </w:rPr>
+      </w:pPr>
+      <w:r>
+        <w:rPr>
+          <w:b/>
+          <w:bCs/>
+          <w:i/>
+          <w:iCs/>
+          <w:noProof/>
+          <w:lang w:val="en-GB"/>
+        </w:rPr>
         <w:lastRenderedPageBreak/>
-        <w:t>Results</w:t>
-      </w:r>
-    </w:p>
-    <w:p>
-      <w:r>
-        <w:t>Results should include tables showing model performance with appropriately selected metrics. No rationale should be provided for this section - simply results of evaluative processes.</w:t>
-      </w:r>
-    </w:p>
-    <w:p/>
-    <w:p>
-      <w:r>
-        <w:t>If using modified variants of the dataset, these should be clearly identified in the tables with appropriate naming. The justification and description of modification is not for this section.</w:t>
-      </w:r>
-    </w:p>
-    <w:p/>
-    <w:p>
-      <w:r>
-        <w:t>Additional figures may be used as appropriate, in support of discussion points in the Evaluation &amp; Discussion section, or as evidence for methodology following above.</w:t>
-      </w:r>
-    </w:p>
-    <w:p>
-      <w:pPr>
-        <w:pStyle w:val="Heading1"/>
+        <w:drawing>
+          <wp:anchor distT="0" distB="0" distL="114300" distR="114300" simplePos="0" relativeHeight="251658240" behindDoc="0" locked="0" layoutInCell="1" allowOverlap="1" wp14:anchorId="0FC0C1D3" wp14:editId="3AD74FA0">
+            <wp:simplePos x="0" y="0"/>
+            <wp:positionH relativeFrom="column">
+              <wp:posOffset>-85725</wp:posOffset>
+            </wp:positionH>
+            <wp:positionV relativeFrom="paragraph">
+              <wp:posOffset>361950</wp:posOffset>
+            </wp:positionV>
+            <wp:extent cx="5731510" cy="5132070"/>
+            <wp:effectExtent l="190500" t="190500" r="193040" b="182880"/>
+            <wp:wrapTopAndBottom/>
+            <wp:docPr id="1" name="Picture 1"/>
+            <wp:cNvGraphicFramePr>
+              <a:graphicFrameLocks xmlns:a="http://schemas.openxmlformats.org/drawingml/2006/main" noChangeAspect="1"/>
+            </wp:cNvGraphicFramePr>
+            <a:graphic xmlns:a="http://schemas.openxmlformats.org/drawingml/2006/main">
+              <a:graphicData uri="http://schemas.openxmlformats.org/drawingml/2006/picture">
+                <pic:pic xmlns:pic="http://schemas.openxmlformats.org/drawingml/2006/picture">
+                  <pic:nvPicPr>
+                    <pic:cNvPr id="1" name=""/>
+                    <pic:cNvPicPr/>
+                  </pic:nvPicPr>
+                  <pic:blipFill>
+                    <a:blip r:embed="rId7">
+                      <a:extLst>
+                        <a:ext uri="{28A0092B-C50C-407E-A947-70E740481C1C}">
+                          <a14:useLocalDpi xmlns:a14="http://schemas.microsoft.com/office/drawing/2010/main" val="0"/>
+                        </a:ext>
+                      </a:extLst>
+                    </a:blip>
+                    <a:stretch>
+                      <a:fillRect/>
+                    </a:stretch>
+                  </pic:blipFill>
+                  <pic:spPr>
+                    <a:xfrm>
+                      <a:off x="0" y="0"/>
+                      <a:ext cx="5731510" cy="5132070"/>
+                    </a:xfrm>
+                    <a:prstGeom prst="rect">
+                      <a:avLst/>
+                    </a:prstGeom>
+                    <a:ln>
+                      <a:noFill/>
+                    </a:ln>
+                    <a:effectLst>
+                      <a:outerShdw blurRad="190500" algn="tl" rotWithShape="0">
+                        <a:srgbClr val="000000">
+                          <a:alpha val="70000"/>
+                        </a:srgbClr>
+                      </a:outerShdw>
+                    </a:effectLst>
+                  </pic:spPr>
+                </pic:pic>
+              </a:graphicData>
+            </a:graphic>
+          </wp:anchor>
+        </w:drawing>
+      </w:r>
+      <w:r>
+        <w:rPr>
+          <w:b/>
+          <w:bCs/>
+          <w:i/>
+          <w:iCs/>
+          <w:lang w:val="en-GB"/>
+        </w:rPr>
+        <w:t>Figure 1.</w:t>
+      </w:r>
+    </w:p>
+    <w:p>
+      <w:pPr>
+        <w:rPr>
+          <w:b/>
+          <w:bCs/>
+          <w:i/>
+          <w:iCs/>
+          <w:lang w:val="en-GB"/>
+        </w:rPr>
       </w:pPr>
       <w:bookmarkStart w:id="9" w:name="_d5x8dvmxhvmv" w:colFirst="0" w:colLast="0"/>
       <w:bookmarkEnd w:id="9"/>
-      <w:r>
+    </w:p>
+    <w:p>
+      <w:pPr>
+        <w:rPr>
+          <w:b/>
+          <w:bCs/>
+          <w:i/>
+          <w:iCs/>
+          <w:lang w:val="en-GB"/>
+        </w:rPr>
+      </w:pPr>
+      <w:r>
+        <w:rPr>
+          <w:b/>
+          <w:bCs/>
+          <w:i/>
+          <w:iCs/>
+          <w:lang w:val="en-GB"/>
+        </w:rPr>
+        <w:t>Figure 2.</w:t>
+      </w:r>
+    </w:p>
+    <w:p>
+      <w:pPr>
+        <w:rPr>
+          <w:b/>
+          <w:bCs/>
+          <w:i/>
+          <w:iCs/>
+          <w:sz w:val="40"/>
+          <w:szCs w:val="40"/>
+          <w:lang w:val="en-GB"/>
+        </w:rPr>
+      </w:pPr>
+      <w:r>
+        <w:rPr>
+          <w:b/>
+          <w:bCs/>
+          <w:i/>
+          <w:iCs/>
+          <w:lang w:val="en-GB"/>
+        </w:rPr>
+        <w:lastRenderedPageBreak/>
+        <w:drawing>
+          <wp:inline distT="0" distB="0" distL="0" distR="0" wp14:anchorId="1C5F136F" wp14:editId="43CDF4FA">
+            <wp:extent cx="3952875" cy="4899432"/>
+            <wp:effectExtent l="190500" t="190500" r="180975" b="187325"/>
+            <wp:docPr id="2" name="Picture 2"/>
+            <wp:cNvGraphicFramePr>
+              <a:graphicFrameLocks xmlns:a="http://schemas.openxmlformats.org/drawingml/2006/main" noChangeAspect="1"/>
+            </wp:cNvGraphicFramePr>
+            <a:graphic xmlns:a="http://schemas.openxmlformats.org/drawingml/2006/main">
+              <a:graphicData uri="http://schemas.openxmlformats.org/drawingml/2006/picture">
+                <pic:pic xmlns:pic="http://schemas.openxmlformats.org/drawingml/2006/picture">
+                  <pic:nvPicPr>
+                    <pic:cNvPr id="1" name=""/>
+                    <pic:cNvPicPr/>
+                  </pic:nvPicPr>
+                  <pic:blipFill>
+                    <a:blip r:embed="rId8"/>
+                    <a:stretch>
+                      <a:fillRect/>
+                    </a:stretch>
+                  </pic:blipFill>
+                  <pic:spPr>
+                    <a:xfrm>
+                      <a:off x="0" y="0"/>
+                      <a:ext cx="3973537" cy="4925042"/>
+                    </a:xfrm>
+                    <a:prstGeom prst="rect">
+                      <a:avLst/>
+                    </a:prstGeom>
+                    <a:ln>
+                      <a:noFill/>
+                    </a:ln>
+                    <a:effectLst>
+                      <a:outerShdw blurRad="190500" algn="tl" rotWithShape="0">
+                        <a:srgbClr val="000000">
+                          <a:alpha val="70000"/>
+                        </a:srgbClr>
+                      </a:outerShdw>
+                    </a:effectLst>
+                  </pic:spPr>
+                </pic:pic>
+              </a:graphicData>
+            </a:graphic>
+          </wp:inline>
+        </w:drawing>
+      </w:r>
+      <w:r>
+        <w:rPr>
+          <w:b/>
+          <w:bCs/>
+          <w:i/>
+          <w:iCs/>
+          <w:lang w:val="en-GB"/>
+        </w:rPr>
+        <w:br w:type="page"/>
+      </w:r>
+    </w:p>
+    <w:p>
+      <w:pPr>
+        <w:pStyle w:val="Heading1"/>
+        <w:rPr>
+          <w:lang w:val="en-GB"/>
+        </w:rPr>
+      </w:pPr>
+      <w:r>
+        <w:rPr>
+          <w:lang w:val="en-GB"/>
+        </w:rPr>
+        <w:lastRenderedPageBreak/>
         <w:t>Evaluation &amp; Discussion</w:t>
       </w:r>
     </w:p>
     <w:p>
-      <w:r>
+      <w:pPr>
+        <w:rPr>
+          <w:lang w:val="en-GB"/>
+        </w:rPr>
+      </w:pPr>
+      <w:r>
+        <w:rPr>
+          <w:lang w:val="en-GB"/>
+        </w:rPr>
         <w:t>Evaluation methodology used for generating the results provided in the previous section. How were these evaluated? Why was this selected? What metrics were used and why?</w:t>
       </w:r>
     </w:p>
-    <w:p/>
-    <w:p>
-      <w:r>
+    <w:p>
+      <w:pPr>
+        <w:rPr>
+          <w:lang w:val="en-GB"/>
+        </w:rPr>
+      </w:pPr>
+    </w:p>
+    <w:p>
+      <w:pPr>
+        <w:rPr>
+          <w:lang w:val="en-GB"/>
+        </w:rPr>
+      </w:pPr>
+      <w:r>
+        <w:rPr>
+          <w:lang w:val="en-GB"/>
+        </w:rPr>
         <w:t xml:space="preserve">Discussion of the results should be presented with appropriate evidence and rationale. </w:t>
       </w:r>
       <w:proofErr w:type="spellStart"/>
       <w:r>
+        <w:rPr>
+          <w:lang w:val="en-GB"/>
+        </w:rPr>
         <w:t>E.g</w:t>
       </w:r>
       <w:proofErr w:type="spellEnd"/>
       <w:r>
+        <w:rPr>
+          <w:lang w:val="en-GB"/>
+        </w:rPr>
         <w:t xml:space="preserve"> Which is the best model, and why? </w:t>
       </w:r>
     </w:p>
-    <w:p/>
-    <w:p>
-      <w:r>
+    <w:p>
+      <w:pPr>
+        <w:rPr>
+          <w:lang w:val="en-GB"/>
+        </w:rPr>
+      </w:pPr>
+    </w:p>
+    <w:p>
+      <w:pPr>
+        <w:rPr>
+          <w:lang w:val="en-GB"/>
+        </w:rPr>
+      </w:pPr>
+      <w:r>
+        <w:rPr>
+          <w:lang w:val="en-GB"/>
+        </w:rPr>
         <w:t>Consider each stage in the methodology, and reflect on any improvements which could have been made. Could any techniques have been used which may have improved performance? Why?</w:t>
       </w:r>
     </w:p>
     <w:p>
       <w:pPr>
         <w:pStyle w:val="Heading1"/>
+        <w:rPr>
+          <w:lang w:val="en-GB"/>
+        </w:rPr>
       </w:pPr>
       <w:bookmarkStart w:id="10" w:name="_v1nr7f1cvj80" w:colFirst="0" w:colLast="0"/>
       <w:bookmarkEnd w:id="10"/>
       <w:r>
+        <w:rPr>
+          <w:lang w:val="en-GB"/>
+        </w:rPr>
         <w:t>References</w:t>
       </w:r>
     </w:p>
     <w:p>
-      <w:r>
+      <w:pPr>
+        <w:rPr>
+          <w:lang w:val="en-GB"/>
+        </w:rPr>
+      </w:pPr>
+      <w:r>
+        <w:rPr>
+          <w:lang w:val="en-GB"/>
+        </w:rPr>
         <w:t>Any references used throughout the report should be included here in Hull Harvard Style. If no references used, remove this section.</w:t>
       </w:r>
     </w:p>
-    <w:p/>
+    <w:p>
+      <w:pPr>
+        <w:rPr>
+          <w:lang w:val="en-GB"/>
+        </w:rPr>
+      </w:pPr>
+    </w:p>
+    <w:p>
+      <w:pPr>
+        <w:rPr>
+          <w:lang w:val="en-GB"/>
+        </w:rPr>
+      </w:pPr>
+      <w:hyperlink r:id="rId9" w:history="1">
+        <w:r>
+          <w:rPr>
+            <w:rStyle w:val="Hyperlink"/>
+            <w:lang w:val="en-GB"/>
+          </w:rPr>
+          <w:t>https://www.sv-europe.com/crisp-dm-methodology/</w:t>
+        </w:r>
+      </w:hyperlink>
+    </w:p>
+    <w:p>
+      <w:pPr>
+        <w:rPr>
+          <w:lang w:val="en-GB"/>
+        </w:rPr>
+      </w:pPr>
+    </w:p>
+    <w:p>
+      <w:pPr>
+        <w:rPr>
+          <w:lang w:val="en-GB"/>
+        </w:rPr>
+      </w:pPr>
+    </w:p>
+    <w:p>
+      <w:pPr>
+        <w:rPr>
+          <w:lang w:val="en-GB"/>
+        </w:rPr>
+      </w:pPr>
+    </w:p>
+    <w:p>
+      <w:pPr>
+        <w:rPr>
+          <w:lang w:val="en-GB"/>
+        </w:rPr>
+      </w:pPr>
+    </w:p>
     <w:sectPr>
-      <w:headerReference w:type="default" r:id="rId6"/>
+      <w:headerReference w:type="default" r:id="rId10"/>
       <w:pgSz w:w="11906" w:h="16838"/>
       <w:pgMar w:top="1440" w:right="1440" w:bottom="1440" w:left="1440" w:header="720" w:footer="720" w:gutter="0"/>
       <w:pgNumType w:start="1"/>
@@ -1148,6 +2667,18 @@
     <w:uiPriority w:val="99"/>
     <w:rsid w:val="00D85E52"/>
   </w:style>
+  <w:style w:type="character" w:styleId="Hyperlink">
+    <w:name w:val="Hyperlink"/>
+    <w:basedOn w:val="DefaultParagraphFont"/>
+    <w:uiPriority w:val="99"/>
+    <w:semiHidden/>
+    <w:unhideWhenUsed/>
+    <w:rsid w:val="00F615CC"/>
+    <w:rPr>
+      <w:color w:val="0000FF"/>
+      <w:u w:val="single"/>
+    </w:rPr>
+  </w:style>
 </w:styles>
 </file>
 
@@ -1469,4 +3000,16 @@
   </a:objectDefaults>
   <a:extraClrSchemeLst/>
 </a:theme>
+</file>
+
+<file path=customXml/item1.xml><?xml version="1.0" encoding="utf-8"?>
+<b:Sources xmlns:b="http://schemas.openxmlformats.org/officeDocument/2006/bibliography" xmlns="http://schemas.openxmlformats.org/officeDocument/2006/bibliography" SelectedStyle="\APASixthEditionOfficeOnline.xsl" StyleName="APA" Version="6"/>
+</file>
+
+<file path=customXml/itemProps1.xml><?xml version="1.0" encoding="utf-8"?>
+<ds:datastoreItem xmlns:ds="http://schemas.openxmlformats.org/officeDocument/2006/customXml" ds:itemID="{8F07038B-F935-444A-927E-5479C1C25AA8}">
+  <ds:schemaRefs>
+    <ds:schemaRef ds:uri="http://schemas.openxmlformats.org/officeDocument/2006/bibliography"/>
+  </ds:schemaRefs>
+</ds:datastoreItem>
 </file>
</xml_diff>

<commit_message>
Commit before the lecture
Some confusion matrices aren't accurate.
The report is nearly done. Need to talk about the evaluation and reference code and appendix. Also need to do the referencing right. Lastly, need to finish everything that is in red and everything after model in the methodology section.
</commit_message>
<xml_diff>
--- a/600092 ACW Report - Sad Khalid Qayyum.docx
+++ b/600092 ACW Report - Sad Khalid Qayyum.docx
@@ -18,7 +18,7 @@
           <w:lang w:val="en-GB"/>
         </w:rPr>
         <w:pict w14:anchorId="1DB874DC">
-          <v:rect id="_x0000_i1091" style="width:0;height:1.5pt" o:hralign="center" o:hrstd="t" o:hr="t" fillcolor="#a0a0a0" stroked="f"/>
+          <v:rect id="_x0000_i1025" style="width:0;height:1.5pt" o:hralign="center" o:hrstd="t" o:hr="t" fillcolor="#a0a0a0" stroked="f"/>
         </w:pict>
       </w:r>
     </w:p>
@@ -75,7 +75,7 @@
           <w:lang w:val="en-GB"/>
         </w:rPr>
         <w:pict w14:anchorId="6D651818">
-          <v:rect id="_x0000_i1092" style="width:0;height:1.5pt" o:hralign="center" o:hrstd="t" o:hr="t" fillcolor="#a0a0a0" stroked="f"/>
+          <v:rect id="_x0000_i1026" style="width:0;height:1.5pt" o:hralign="center" o:hrstd="t" o:hr="t" fillcolor="#a0a0a0" stroked="f"/>
         </w:pict>
       </w:r>
     </w:p>
@@ -154,7 +154,7 @@
           <w:lang w:val="en-GB"/>
         </w:rPr>
         <w:pict w14:anchorId="271A18A6">
-          <v:rect id="_x0000_i1093" style="width:0;height:1.5pt" o:hralign="center" o:hrstd="t" o:hr="t" fillcolor="#a0a0a0" stroked="f"/>
+          <v:rect id="_x0000_i1027" style="width:0;height:1.5pt" o:hralign="center" o:hrstd="t" o:hr="t" fillcolor="#a0a0a0" stroked="f"/>
         </w:pict>
       </w:r>
     </w:p>
@@ -440,6 +440,8 @@
           <w:lang w:val="en-GB"/>
         </w:rPr>
       </w:pPr>
+      <w:bookmarkStart w:id="7" w:name="_GoBack"/>
+      <w:bookmarkEnd w:id="7"/>
     </w:p>
     <w:p>
       <w:pPr>
@@ -525,7 +527,19 @@
         <w:rPr>
           <w:lang w:val="en-GB"/>
         </w:rPr>
-        <w:t xml:space="preserve"> can be any incorrect values that do not fit in the data, such as NaN values, misspelt </w:t>
+        <w:t xml:space="preserve"> can be any incorrect values that do not fit in the data, such as Na</w:t>
+      </w:r>
+      <w:r>
+        <w:rPr>
+          <w:lang w:val="en-GB"/>
+        </w:rPr>
+        <w:t>n</w:t>
+      </w:r>
+      <w:r>
+        <w:rPr>
+          <w:lang w:val="en-GB"/>
+        </w:rPr>
+        <w:t xml:space="preserve"> values, misspelt </w:t>
       </w:r>
       <w:r>
         <w:rPr>
@@ -710,113 +724,737 @@
     <w:p>
       <w:pPr>
         <w:rPr>
-          <w:color w:val="FF0000"/>
-          <w:lang w:val="en-GB"/>
-        </w:rPr>
-      </w:pPr>
-      <w:r>
-        <w:rPr>
-          <w:color w:val="FF0000"/>
-          <w:lang w:val="en-GB"/>
-        </w:rPr>
-        <w:t xml:space="preserve">The final step is Deployment. </w:t>
-      </w:r>
-      <w:r>
-        <w:rPr>
-          <w:color w:val="FF0000"/>
-          <w:lang w:val="en-GB"/>
-        </w:rPr>
-        <w:t xml:space="preserve">In this step, all the models are </w:t>
-      </w:r>
-      <w:r>
-        <w:rPr>
-          <w:color w:val="FF0000"/>
+          <w:lang w:val="en-GB"/>
+        </w:rPr>
+      </w:pPr>
+      <w:r>
+        <w:rPr>
+          <w:lang w:val="en-GB"/>
+        </w:rPr>
+        <w:t xml:space="preserve">Scrum Agile is another methodology used in software development which is helpful at reducing time from the beginning of the development to the final deployment in the real world. </w:t>
+      </w:r>
+      <w:r>
+        <w:rPr>
+          <w:lang w:val="en-GB"/>
+        </w:rPr>
+        <w:t xml:space="preserve">When compared to the CRISP-DM methodology, Agile can be more flexible as it does not have a specific development order, where as CRISP-DM is much stricter to its steps in order to achieve the outcome. On the other hand, when using the CRISP-DM methodology, </w:t>
+      </w:r>
+      <w:r>
+        <w:rPr>
+          <w:lang w:val="en-GB"/>
+        </w:rPr>
+        <w:lastRenderedPageBreak/>
+        <w:t>it is possible to step back from first 4 phases if needed, where as it is not as easy when following an Agile methodology.</w:t>
+      </w:r>
+    </w:p>
+    <w:p>
+      <w:pPr>
+        <w:rPr>
+          <w:lang w:val="en-GB"/>
+        </w:rPr>
+      </w:pPr>
+    </w:p>
+    <w:p>
+      <w:pPr>
+        <w:rPr>
+          <w:b/>
+          <w:bCs/>
+          <w:lang w:val="en-GB"/>
+        </w:rPr>
+      </w:pPr>
+      <w:r>
+        <w:rPr>
+          <w:b/>
+          <w:bCs/>
+          <w:lang w:val="en-GB"/>
+        </w:rPr>
+        <w:t>Business understanding</w:t>
+      </w:r>
+    </w:p>
+    <w:p>
+      <w:pPr>
+        <w:rPr>
+          <w:lang w:val="en-GB"/>
+        </w:rPr>
+      </w:pPr>
+    </w:p>
+    <w:p>
+      <w:pPr>
+        <w:rPr>
+          <w:lang w:val="en-GB"/>
+        </w:rPr>
+      </w:pPr>
+      <w:r>
+        <w:rPr>
+          <w:lang w:val="en-GB"/>
+        </w:rPr>
+        <w:t>The data we are going to analyse is about medical records. This data comes from 1520 patients</w:t>
+      </w:r>
+      <w:r>
+        <w:rPr>
+          <w:lang w:val="en-GB"/>
+        </w:rPr>
+        <w:t xml:space="preserve"> from the real world.</w:t>
+      </w:r>
+      <w:r>
+        <w:rPr>
           <w:lang w:val="en-GB"/>
         </w:rPr>
         <w:t xml:space="preserve"> </w:t>
       </w:r>
-    </w:p>
-    <w:p>
-      <w:pPr>
-        <w:rPr>
-          <w:lang w:val="en-GB"/>
-        </w:rPr>
-      </w:pPr>
-    </w:p>
-    <w:p>
-      <w:pPr>
-        <w:rPr>
-          <w:lang w:val="en-GB"/>
-        </w:rPr>
-      </w:pPr>
-      <w:r>
-        <w:rPr>
-          <w:lang w:val="en-GB"/>
-        </w:rPr>
-        <w:t xml:space="preserve">Scrum Agile is another methodology used in software development which is helpful at reducing time from the beginning of the development to the final deployment in the real world. </w:t>
-      </w:r>
-      <w:r>
-        <w:rPr>
-          <w:lang w:val="en-GB"/>
-        </w:rPr>
-        <w:t xml:space="preserve">When compared to the CRISP-DM methodology, Agile can be more flexible as it does </w:t>
-      </w:r>
-      <w:r>
-        <w:rPr>
+      <w:r>
+        <w:rPr>
+          <w:lang w:val="en-GB"/>
+        </w:rPr>
+        <w:t>There are</w:t>
+      </w:r>
+      <w:r>
+        <w:rPr>
+          <w:lang w:val="en-GB"/>
+        </w:rPr>
+        <w:t xml:space="preserve"> </w:t>
+      </w:r>
+      <w:r>
+        <w:rPr>
+          <w:lang w:val="en-GB"/>
+        </w:rPr>
+        <w:t>8 columns representing different diseases that patients may or may not have and one column representing whether the patient is on risk or no risk. The Random column represents each of the records for every visit of the patient. The Id column represents each patient</w:t>
+      </w:r>
+      <w:r>
+        <w:rPr>
+          <w:lang w:val="en-GB"/>
+        </w:rPr>
+        <w:t xml:space="preserve"> which</w:t>
+      </w:r>
+      <w:r>
+        <w:rPr>
+          <w:lang w:val="en-GB"/>
+        </w:rPr>
+        <w:t xml:space="preserve"> can be repeated. This is because a patient can revisit</w:t>
+      </w:r>
+      <w:r>
+        <w:rPr>
+          <w:lang w:val="en-GB"/>
+        </w:rPr>
+        <w:t xml:space="preserve"> a clinic</w:t>
+      </w:r>
+      <w:r>
+        <w:rPr>
+          <w:lang w:val="en-GB"/>
+        </w:rPr>
+        <w:t xml:space="preserve"> and have one more record with new symptoms which would become a new record with the new values. This can be helpful as this will show whether the new record would make a</w:t>
+      </w:r>
+      <w:r>
+        <w:rPr>
+          <w:lang w:val="en-GB"/>
+        </w:rPr>
+        <w:t>n</w:t>
+      </w:r>
+      <w:r>
+        <w:rPr>
+          <w:lang w:val="en-GB"/>
+        </w:rPr>
+        <w:t xml:space="preserve"> impact on the risk.</w:t>
+      </w:r>
+    </w:p>
+    <w:p>
+      <w:pPr>
+        <w:rPr>
+          <w:lang w:val="en-GB"/>
+        </w:rPr>
+      </w:pPr>
+    </w:p>
+    <w:p>
+      <w:pPr>
+        <w:rPr>
+          <w:lang w:val="en-GB"/>
+        </w:rPr>
+      </w:pPr>
+      <w:r>
+        <w:rPr>
+          <w:lang w:val="en-GB"/>
+        </w:rPr>
+        <w:t>Once we understand the data and we know what each column represents, we can proceed to the next step, which is data cleaning.</w:t>
+      </w:r>
+    </w:p>
+    <w:p>
+      <w:pPr>
+        <w:rPr>
+          <w:lang w:val="en-GB"/>
+        </w:rPr>
+      </w:pPr>
+    </w:p>
+    <w:p>
+      <w:pPr>
+        <w:rPr>
+          <w:b/>
+          <w:bCs/>
+          <w:lang w:val="en-GB"/>
+        </w:rPr>
+      </w:pPr>
+      <w:r>
+        <w:rPr>
+          <w:b/>
+          <w:bCs/>
+          <w:lang w:val="en-GB"/>
+        </w:rPr>
+        <w:t xml:space="preserve">Data </w:t>
+      </w:r>
+      <w:r>
+        <w:rPr>
+          <w:b/>
+          <w:bCs/>
+          <w:lang w:val="en-GB"/>
+        </w:rPr>
+        <w:t>Preparation</w:t>
+      </w:r>
+    </w:p>
+    <w:p>
+      <w:pPr>
+        <w:rPr>
+          <w:lang w:val="en-GB"/>
+        </w:rPr>
+      </w:pPr>
+      <w:r>
+        <w:rPr>
+          <w:lang w:val="en-GB"/>
+        </w:rPr>
+        <w:t xml:space="preserve">In order to start creating models, it is crucial to make sure there are no invalid entries in the data set to avoid inaccurate results when making </w:t>
+      </w:r>
+      <w:r>
+        <w:rPr>
+          <w:lang w:val="en-GB"/>
+        </w:rPr>
+        <w:t>models</w:t>
+      </w:r>
+      <w:r>
+        <w:rPr>
+          <w:lang w:val="en-GB"/>
+        </w:rPr>
+        <w:t>.</w:t>
+      </w:r>
+    </w:p>
+    <w:p>
+      <w:pPr>
+        <w:rPr>
+          <w:lang w:val="en-GB"/>
+        </w:rPr>
+      </w:pPr>
+    </w:p>
+    <w:p>
+      <w:pPr>
+        <w:rPr>
+          <w:lang w:val="en-GB"/>
+        </w:rPr>
+      </w:pPr>
+      <w:r>
+        <w:rPr>
+          <w:lang w:val="en-GB"/>
+        </w:rPr>
+        <w:t xml:space="preserve">First of all, we need to read the .csv file and make sure that </w:t>
+      </w:r>
+      <w:r>
+        <w:rPr>
+          <w:lang w:val="en-GB"/>
+        </w:rPr>
+        <w:t>any</w:t>
+      </w:r>
+      <w:r>
+        <w:rPr>
+          <w:lang w:val="en-GB"/>
+        </w:rPr>
+        <w:t xml:space="preserve"> entry that only contains a space is read as a ‘Na</w:t>
+      </w:r>
+      <w:r>
+        <w:rPr>
+          <w:lang w:val="en-GB"/>
+        </w:rPr>
+        <w:t>n</w:t>
+      </w:r>
+      <w:r>
+        <w:rPr>
+          <w:lang w:val="en-GB"/>
+        </w:rPr>
+        <w:t>’ value. Then we need to make sure that the original document does not get affected by the changes we are going to make during the data cleaning process. For this, it is best to make a deep copy</w:t>
+      </w:r>
+      <w:r>
+        <w:rPr>
+          <w:lang w:val="en-GB"/>
+        </w:rPr>
+        <w:t>. This</w:t>
+      </w:r>
+      <w:r>
+        <w:rPr>
+          <w:lang w:val="en-GB"/>
+        </w:rPr>
+        <w:t xml:space="preserve"> will create a parallel copy in memory, so when we make changes, it does not affect the original document.</w:t>
+      </w:r>
+    </w:p>
+    <w:p>
+      <w:pPr>
+        <w:rPr>
+          <w:lang w:val="en-GB"/>
+        </w:rPr>
+      </w:pPr>
+    </w:p>
+    <w:p>
+      <w:pPr>
+        <w:rPr>
+          <w:lang w:val="en-GB"/>
+        </w:rPr>
+      </w:pPr>
+      <w:r>
+        <w:rPr>
+          <w:lang w:val="en-GB"/>
+        </w:rPr>
+        <w:t>Now that we have the data loaded, we will</w:t>
+      </w:r>
+      <w:r>
+        <w:rPr>
+          <w:lang w:val="en-GB"/>
+        </w:rPr>
+        <w:t xml:space="preserve"> start with </w:t>
+      </w:r>
+      <w:r>
+        <w:rPr>
+          <w:lang w:val="en-GB"/>
+        </w:rPr>
+        <w:t>cleaning the data.</w:t>
+      </w:r>
+      <w:r>
+        <w:rPr>
+          <w:lang w:val="en-GB"/>
+        </w:rPr>
+        <w:t xml:space="preserve"> </w:t>
+      </w:r>
+      <w:r>
+        <w:rPr>
+          <w:lang w:val="en-GB"/>
+        </w:rPr>
+        <w:t>W</w:t>
+      </w:r>
+      <w:r>
+        <w:rPr>
+          <w:lang w:val="en-GB"/>
+        </w:rPr>
+        <w:t>e</w:t>
+      </w:r>
+      <w:r>
+        <w:rPr>
+          <w:lang w:val="en-GB"/>
+        </w:rPr>
+        <w:t xml:space="preserve"> first</w:t>
+      </w:r>
+      <w:r>
+        <w:rPr>
+          <w:lang w:val="en-GB"/>
+        </w:rPr>
+        <w:t xml:space="preserve"> need to find the unique values for each column</w:t>
+      </w:r>
+      <w:r>
+        <w:rPr>
+          <w:lang w:val="en-GB"/>
+        </w:rPr>
+        <w:t xml:space="preserve"> to identify invalid </w:t>
+      </w:r>
+      <w:r>
+        <w:rPr>
+          <w:lang w:val="en-GB"/>
+        </w:rPr>
+        <w:t>entries</w:t>
+      </w:r>
+      <w:r>
+        <w:rPr>
+          <w:lang w:val="en-GB"/>
+        </w:rPr>
+        <w:t>, duplicate entries</w:t>
+      </w:r>
+      <w:r>
+        <w:rPr>
+          <w:lang w:val="en-GB"/>
+        </w:rPr>
+        <w:t xml:space="preserve"> and even spelling mistakes</w:t>
+      </w:r>
+      <w:r>
+        <w:rPr>
+          <w:lang w:val="en-GB"/>
+        </w:rPr>
+        <w:t xml:space="preserve">. </w:t>
+      </w:r>
+      <w:r>
+        <w:rPr>
+          <w:lang w:val="en-GB"/>
+        </w:rPr>
+        <w:t>Next step is to count how many</w:t>
+      </w:r>
+      <w:r>
+        <w:rPr>
+          <w:lang w:val="en-GB"/>
+        </w:rPr>
+        <w:t xml:space="preserve"> columns have </w:t>
+      </w:r>
+      <w:r>
+        <w:rPr>
+          <w:lang w:val="en-GB"/>
+        </w:rPr>
+        <w:t>‘Na</w:t>
+      </w:r>
+      <w:r>
+        <w:rPr>
+          <w:lang w:val="en-GB"/>
+        </w:rPr>
+        <w:t>n’</w:t>
+      </w:r>
+      <w:r>
+        <w:rPr>
+          <w:lang w:val="en-GB"/>
+        </w:rPr>
+        <w:t xml:space="preserve"> values</w:t>
+      </w:r>
+      <w:r>
+        <w:rPr>
+          <w:lang w:val="en-GB"/>
+        </w:rPr>
+        <w:t xml:space="preserve"> </w:t>
+      </w:r>
+      <w:r>
+        <w:rPr>
+          <w:lang w:val="en-GB"/>
+        </w:rPr>
+        <w:t>and how many we of them we have before even cleaning the data, which so far, we have 18 ‘Nan’.</w:t>
+      </w:r>
+    </w:p>
+    <w:p>
+      <w:pPr>
+        <w:rPr>
+          <w:lang w:val="en-GB"/>
+        </w:rPr>
+      </w:pPr>
+    </w:p>
+    <w:p>
+      <w:pPr>
+        <w:rPr>
+          <w:lang w:val="en-GB"/>
+        </w:rPr>
+      </w:pPr>
+      <w:r>
+        <w:rPr>
+          <w:lang w:val="en-GB"/>
+        </w:rPr>
+        <w:t xml:space="preserve">When we identify all the unique values from different columns, we also find </w:t>
+      </w:r>
+      <w:r>
+        <w:rPr>
+          <w:lang w:val="en-GB"/>
+        </w:rPr>
+        <w:t>two</w:t>
+      </w:r>
+      <w:r>
+        <w:rPr>
+          <w:lang w:val="en-GB"/>
+        </w:rPr>
+        <w:t xml:space="preserve"> </w:t>
+      </w:r>
+      <w:r>
+        <w:rPr>
+          <w:lang w:val="en-GB"/>
+        </w:rPr>
+        <w:t xml:space="preserve">‘Unknown’ entries in the ‘label’ column. Since this entry </w:t>
+      </w:r>
+      <w:r>
+        <w:rPr>
+          <w:lang w:val="en-GB"/>
+        </w:rPr>
+        <w:t>is equivalent a ‘NaN’ entry</w:t>
+      </w:r>
+      <w:r>
+        <w:rPr>
+          <w:lang w:val="en-GB"/>
+        </w:rPr>
+        <w:t xml:space="preserve">, it is better to replace </w:t>
+      </w:r>
+      <w:r>
+        <w:rPr>
+          <w:lang w:val="en-GB"/>
+        </w:rPr>
+        <w:t>it</w:t>
+      </w:r>
+      <w:r>
+        <w:rPr>
+          <w:lang w:val="en-GB"/>
+        </w:rPr>
+        <w:t xml:space="preserve"> to a ‘Na</w:t>
+      </w:r>
+      <w:r>
+        <w:rPr>
+          <w:lang w:val="en-GB"/>
+        </w:rPr>
+        <w:t>n</w:t>
+      </w:r>
+      <w:r>
+        <w:rPr>
+          <w:lang w:val="en-GB"/>
+        </w:rPr>
+        <w:t>’ value</w:t>
+      </w:r>
+      <w:r>
+        <w:rPr>
+          <w:lang w:val="en-GB"/>
+        </w:rPr>
+        <w:t xml:space="preserve"> just as we replaced the white space value</w:t>
+      </w:r>
+      <w:r>
+        <w:rPr>
+          <w:lang w:val="en-GB"/>
+        </w:rPr>
+        <w:t>.</w:t>
+      </w:r>
+      <w:r>
+        <w:rPr>
+          <w:lang w:val="en-GB"/>
+        </w:rPr>
+        <w:t xml:space="preserve"> </w:t>
+      </w:r>
+      <w:r>
+        <w:rPr>
+          <w:lang w:val="en-GB"/>
+        </w:rPr>
+        <w:t xml:space="preserve">Another issue with the ‘label’ column is the name. The name has no relation to the data, for which is better to rename it to ‘Risk’, since the values that the column contains are ‘Risk’ and ‘NoRisk’. </w:t>
+      </w:r>
+    </w:p>
+    <w:p>
+      <w:pPr>
+        <w:rPr>
+          <w:lang w:val="en-GB"/>
+        </w:rPr>
+      </w:pPr>
+    </w:p>
+    <w:p>
+      <w:pPr>
+        <w:rPr>
+          <w:lang w:val="en-GB"/>
+        </w:rPr>
+      </w:pPr>
+      <w:r>
+        <w:rPr>
+          <w:lang w:val="en-GB"/>
+        </w:rPr>
+        <w:t>It is also worth noticing that there is a spelling mistake in the ‘Indication’ column.</w:t>
+      </w:r>
+      <w:r>
+        <w:rPr>
+          <w:lang w:val="en-GB"/>
+        </w:rPr>
+        <w:t xml:space="preserve"> This column contains 5 unique values (excluding the ‘Na</w:t>
+      </w:r>
+      <w:r>
+        <w:rPr>
+          <w:lang w:val="en-GB"/>
+        </w:rPr>
+        <w:t>n</w:t>
+      </w:r>
+      <w:r>
+        <w:rPr>
+          <w:lang w:val="en-GB"/>
+        </w:rPr>
+        <w:t>’ values) for which ‘ASx’ and ‘Asx’ are repeated.</w:t>
+      </w:r>
+      <w:r>
+        <w:rPr>
+          <w:lang w:val="en-GB"/>
+        </w:rPr>
+        <w:t xml:space="preserve"> Since the values are the same but </w:t>
+      </w:r>
+      <w:r>
+        <w:rPr>
+          <w:lang w:val="en-GB"/>
+        </w:rPr>
+        <w:t>entered</w:t>
+      </w:r>
+      <w:r>
+        <w:rPr>
+          <w:lang w:val="en-GB"/>
+        </w:rPr>
+        <w:t xml:space="preserve"> in different capitals, it is best to opt for a replacement to all capital ‘ASX’ just as the rest of the values in the ‘Indication’ column.</w:t>
+      </w:r>
+    </w:p>
+    <w:p>
+      <w:pPr>
+        <w:rPr>
+          <w:lang w:val="en-GB"/>
+        </w:rPr>
+      </w:pPr>
+    </w:p>
+    <w:p>
+      <w:pPr>
+        <w:rPr>
+          <w:lang w:val="en-GB"/>
+        </w:rPr>
+      </w:pPr>
+      <w:r>
+        <w:rPr>
+          <w:lang w:val="en-GB"/>
+        </w:rPr>
+        <w:t xml:space="preserve">After replacing all the invalid values to </w:t>
+      </w:r>
+      <w:r>
+        <w:rPr>
+          <w:lang w:val="en-GB"/>
+        </w:rPr>
+        <w:t>‘Na</w:t>
+      </w:r>
+      <w:r>
+        <w:rPr>
+          <w:lang w:val="en-GB"/>
+        </w:rPr>
+        <w:t>n</w:t>
+      </w:r>
+      <w:r>
+        <w:rPr>
+          <w:lang w:val="en-GB"/>
+        </w:rPr>
+        <w:t>’</w:t>
+      </w:r>
+      <w:r>
+        <w:rPr>
+          <w:lang w:val="en-GB"/>
+        </w:rPr>
+        <w:t xml:space="preserve"> values, it is now time to </w:t>
+      </w:r>
+      <w:proofErr w:type="gramStart"/>
+      <w:r>
+        <w:rPr>
+          <w:lang w:val="en-GB"/>
+        </w:rPr>
+        <w:t>make a decision</w:t>
+      </w:r>
+      <w:proofErr w:type="gramEnd"/>
+      <w:r>
+        <w:rPr>
+          <w:lang w:val="en-GB"/>
+        </w:rPr>
+        <w:t xml:space="preserve"> </w:t>
+      </w:r>
+      <w:r>
+        <w:rPr>
+          <w:lang w:val="en-GB"/>
+        </w:rPr>
+        <w:t xml:space="preserve">about </w:t>
+      </w:r>
+      <w:r>
+        <w:rPr>
+          <w:lang w:val="en-GB"/>
+        </w:rPr>
+        <w:t>what</w:t>
+      </w:r>
+      <w:r>
+        <w:rPr>
+          <w:lang w:val="en-GB"/>
+        </w:rPr>
+        <w:t xml:space="preserve"> to do with records that</w:t>
+      </w:r>
+      <w:r>
+        <w:rPr>
+          <w:lang w:val="en-GB"/>
+        </w:rPr>
+        <w:t xml:space="preserve"> do not</w:t>
+      </w:r>
+      <w:r>
+        <w:rPr>
+          <w:lang w:val="en-GB"/>
+        </w:rPr>
+        <w:t xml:space="preserve"> contain </w:t>
+      </w:r>
+      <w:r>
+        <w:rPr>
+          <w:lang w:val="en-GB"/>
+        </w:rPr>
+        <w:t>a</w:t>
+      </w:r>
+      <w:r>
+        <w:rPr>
+          <w:lang w:val="en-GB"/>
+        </w:rPr>
+        <w:t xml:space="preserve"> value. For this, we need to compare the valid records with the invalid records containing the ‘Na</w:t>
+      </w:r>
+      <w:r>
+        <w:rPr>
+          <w:lang w:val="en-GB"/>
+        </w:rPr>
+        <w:t>n</w:t>
+      </w:r>
+      <w:r>
+        <w:rPr>
+          <w:lang w:val="en-GB"/>
+        </w:rPr>
+        <w:t xml:space="preserve">’ </w:t>
+      </w:r>
+      <w:r>
+        <w:rPr>
+          <w:lang w:val="en-GB"/>
+        </w:rPr>
+        <w:t xml:space="preserve">and calculate how much it will impact in the </w:t>
+      </w:r>
+      <w:r>
+        <w:rPr>
+          <w:lang w:val="en-GB"/>
+        </w:rPr>
+        <w:t>models</w:t>
+      </w:r>
+      <w:r>
+        <w:rPr>
+          <w:lang w:val="en-GB"/>
+        </w:rPr>
+        <w:t>. Records containing ‘Na</w:t>
+      </w:r>
+      <w:r>
+        <w:rPr>
+          <w:lang w:val="en-GB"/>
+        </w:rPr>
+        <w:t>n</w:t>
+      </w:r>
+      <w:r>
+        <w:rPr>
+          <w:lang w:val="en-GB"/>
+        </w:rPr>
+        <w:t>’ values are equivalent to 1.3%</w:t>
+      </w:r>
+      <w:r>
+        <w:rPr>
+          <w:lang w:val="en-GB"/>
+        </w:rPr>
+        <w:t xml:space="preserve"> </w:t>
+      </w:r>
+      <w:r>
+        <w:rPr>
+          <w:b/>
+          <w:bCs/>
+          <w:i/>
+          <w:iCs/>
+          <w:lang w:val="en-GB"/>
+        </w:rPr>
+        <w:t xml:space="preserve">(Appendix, Section </w:t>
+      </w:r>
+      <w:r>
+        <w:rPr>
+          <w:b/>
+          <w:bCs/>
+          <w:i/>
+          <w:iCs/>
           <w:lang w:val="en-GB"/>
         </w:rPr>
         <w:lastRenderedPageBreak/>
-        <w:t>not have a specific development order, where as CRISP-DM is much stricter to its steps in order to achieve the outcome. On the other hand, when using the CRISP-DM methodology, it is possible to step back from first 4 phases if needed, where as it is not as easy when following an Agile methodology.</w:t>
-      </w:r>
-    </w:p>
-    <w:p>
-      <w:pPr>
-        <w:rPr>
-          <w:lang w:val="en-GB"/>
-        </w:rPr>
-      </w:pPr>
-    </w:p>
-    <w:p>
-      <w:pPr>
-        <w:rPr>
-          <w:b/>
-          <w:bCs/>
-          <w:lang w:val="en-GB"/>
-        </w:rPr>
-      </w:pPr>
-      <w:r>
-        <w:rPr>
-          <w:b/>
-          <w:bCs/>
-          <w:lang w:val="en-GB"/>
-        </w:rPr>
-        <w:t>Business understanding</w:t>
-      </w:r>
-    </w:p>
-    <w:p>
-      <w:pPr>
-        <w:rPr>
-          <w:lang w:val="en-GB"/>
-        </w:rPr>
-      </w:pPr>
-    </w:p>
-    <w:p>
-      <w:pPr>
-        <w:rPr>
-          <w:lang w:val="en-GB"/>
-        </w:rPr>
-      </w:pPr>
-      <w:r>
-        <w:rPr>
-          <w:lang w:val="en-GB"/>
-        </w:rPr>
-        <w:t>The data we are going to analyse is about medical records. This data comes from 1520 patients</w:t>
-      </w:r>
-      <w:r>
-        <w:rPr>
-          <w:lang w:val="en-GB"/>
-        </w:rPr>
-        <w:t xml:space="preserve"> from the real world.</w:t>
+        <w:t>1.0</w:t>
+      </w:r>
+      <w:r>
+        <w:rPr>
+          <w:b/>
+          <w:bCs/>
+          <w:i/>
+          <w:iCs/>
+          <w:lang w:val="en-GB"/>
+        </w:rPr>
+        <w:t>)</w:t>
       </w:r>
       <w:r>
         <w:rPr>
@@ -828,7 +1466,111 @@
         <w:rPr>
           <w:lang w:val="en-GB"/>
         </w:rPr>
-        <w:t>There are</w:t>
+        <w:t xml:space="preserve">of the whole record, for which it is better to drop those records as it will not make a big impact on the </w:t>
+      </w:r>
+      <w:r>
+        <w:rPr>
+          <w:lang w:val="en-GB"/>
+        </w:rPr>
+        <w:t>models</w:t>
+      </w:r>
+      <w:r>
+        <w:rPr>
+          <w:lang w:val="en-GB"/>
+        </w:rPr>
+        <w:t>.</w:t>
+      </w:r>
+    </w:p>
+    <w:p>
+      <w:pPr>
+        <w:rPr>
+          <w:lang w:val="en-GB"/>
+        </w:rPr>
+      </w:pPr>
+    </w:p>
+    <w:p>
+      <w:pPr>
+        <w:rPr>
+          <w:lang w:val="en-GB"/>
+        </w:rPr>
+      </w:pPr>
+      <w:r>
+        <w:rPr>
+          <w:lang w:val="en-GB"/>
+        </w:rPr>
+        <w:t xml:space="preserve">Another issue with the data is that the ‘Random’ column is not unique. The </w:t>
+      </w:r>
+      <w:r>
+        <w:rPr>
+          <w:lang w:val="en-GB"/>
+        </w:rPr>
+        <w:t>‘R</w:t>
+      </w:r>
+      <w:r>
+        <w:rPr>
+          <w:lang w:val="en-GB"/>
+        </w:rPr>
+        <w:t>andom</w:t>
+      </w:r>
+      <w:r>
+        <w:rPr>
+          <w:lang w:val="en-GB"/>
+        </w:rPr>
+        <w:t>’</w:t>
+      </w:r>
+      <w:r>
+        <w:rPr>
+          <w:lang w:val="en-GB"/>
+        </w:rPr>
+        <w:t xml:space="preserve"> column was supposed to represent a unique record number for each record. </w:t>
+      </w:r>
+      <w:r>
+        <w:rPr>
+          <w:lang w:val="en-GB"/>
+        </w:rPr>
+        <w:t xml:space="preserve">If we count the amount </w:t>
+      </w:r>
+      <w:r>
+        <w:rPr>
+          <w:lang w:val="en-GB"/>
+        </w:rPr>
+        <w:t>o</w:t>
+      </w:r>
+      <w:r>
+        <w:rPr>
+          <w:lang w:val="en-GB"/>
+        </w:rPr>
+        <w:t>f unique values in the ‘Random’ column, we get</w:t>
+      </w:r>
+      <w:r>
+        <w:rPr>
+          <w:lang w:val="en-GB"/>
+        </w:rPr>
+        <w:t xml:space="preserve"> 84.4% unique</w:t>
+      </w:r>
+      <w:r>
+        <w:rPr>
+          <w:lang w:val="en-GB"/>
+        </w:rPr>
+        <w:t xml:space="preserve"> and </w:t>
+      </w:r>
+      <w:r>
+        <w:rPr>
+          <w:lang w:val="en-GB"/>
+        </w:rPr>
+        <w:t>19.6% of duplicate</w:t>
+      </w:r>
+      <w:r>
+        <w:rPr>
+          <w:lang w:val="en-GB"/>
+        </w:rPr>
+        <w:t xml:space="preserve"> values</w:t>
+      </w:r>
+      <w:r>
+        <w:rPr>
+          <w:lang w:val="en-GB"/>
+        </w:rPr>
+        <w:t>.</w:t>
       </w:r>
       <w:r>
         <w:rPr>
@@ -840,31 +1582,105 @@
         <w:rPr>
           <w:lang w:val="en-GB"/>
         </w:rPr>
-        <w:t>8 columns representing different diseases that patients may or may not have and one column representing whether the patient is on risk or no risk. The Random column represents each of the records for every visit of the patient. The Id column represents each patient</w:t>
-      </w:r>
-      <w:r>
-        <w:rPr>
-          <w:lang w:val="en-GB"/>
-        </w:rPr>
-        <w:t xml:space="preserve"> which</w:t>
-      </w:r>
-      <w:r>
-        <w:rPr>
-          <w:lang w:val="en-GB"/>
-        </w:rPr>
-        <w:t xml:space="preserve"> can be repeated. This is because a patient can revisit</w:t>
-      </w:r>
-      <w:r>
-        <w:rPr>
-          <w:lang w:val="en-GB"/>
-        </w:rPr>
-        <w:t xml:space="preserve"> a clinic</w:t>
-      </w:r>
-      <w:r>
-        <w:rPr>
-          <w:lang w:val="en-GB"/>
-        </w:rPr>
-        <w:t xml:space="preserve"> and have one more record with new symptoms which would become a new record with the new values. This can be helpful as this will show whether the new record would make a</w:t>
+        <w:t>After knowing that there are about 20% repeated values, this</w:t>
+      </w:r>
+      <w:r>
+        <w:rPr>
+          <w:lang w:val="en-GB"/>
+        </w:rPr>
+        <w:t xml:space="preserve"> defeats the purpose of </w:t>
+      </w:r>
+      <w:r>
+        <w:rPr>
+          <w:lang w:val="en-GB"/>
+        </w:rPr>
+        <w:t>the entire column</w:t>
+      </w:r>
+      <w:r>
+        <w:rPr>
+          <w:lang w:val="en-GB"/>
+        </w:rPr>
+        <w:t>.</w:t>
+      </w:r>
+      <w:r>
+        <w:rPr>
+          <w:lang w:val="en-GB"/>
+        </w:rPr>
+        <w:t xml:space="preserve"> The ‘Id’ column has a similar purpose, which represents every patient’s unique id. H</w:t>
+      </w:r>
+      <w:r>
+        <w:rPr>
+          <w:lang w:val="en-GB"/>
+        </w:rPr>
+        <w:t>owever, h</w:t>
+      </w:r>
+      <w:r>
+        <w:rPr>
+          <w:lang w:val="en-GB"/>
+        </w:rPr>
+        <w:t>aving</w:t>
+      </w:r>
+      <w:r>
+        <w:rPr>
+          <w:lang w:val="en-GB"/>
+        </w:rPr>
+        <w:t xml:space="preserve"> an identifier </w:t>
+      </w:r>
+      <w:r>
+        <w:rPr>
+          <w:lang w:val="en-GB"/>
+        </w:rPr>
+        <w:t>for each record and for each patient does not influence in</w:t>
+      </w:r>
+      <w:r>
+        <w:rPr>
+          <w:lang w:val="en-GB"/>
+        </w:rPr>
+        <w:t xml:space="preserve"> the result when</w:t>
+      </w:r>
+      <w:r>
+        <w:rPr>
+          <w:lang w:val="en-GB"/>
+        </w:rPr>
+        <w:t xml:space="preserve"> making the </w:t>
+      </w:r>
+      <w:r>
+        <w:rPr>
+          <w:lang w:val="en-GB"/>
+        </w:rPr>
+        <w:t>models</w:t>
+      </w:r>
+      <w:r>
+        <w:rPr>
+          <w:lang w:val="en-GB"/>
+        </w:rPr>
+        <w:t xml:space="preserve">. </w:t>
+      </w:r>
+      <w:r>
+        <w:rPr>
+          <w:lang w:val="en-GB"/>
+        </w:rPr>
+        <w:t>Since these columns do not help in getting a result, it is better to drop them.</w:t>
+      </w:r>
+    </w:p>
+    <w:p>
+      <w:pPr>
+        <w:rPr>
+          <w:lang w:val="en-GB"/>
+        </w:rPr>
+      </w:pPr>
+    </w:p>
+    <w:p>
+      <w:pPr>
+        <w:rPr>
+          <w:lang w:val="en-GB"/>
+        </w:rPr>
+      </w:pPr>
+      <w:r>
+        <w:rPr>
+          <w:lang w:val="en-GB"/>
+        </w:rPr>
+        <w:t>Now that we have all the records with ‘Na</w:t>
       </w:r>
       <w:r>
         <w:rPr>
@@ -876,70 +1692,115 @@
         <w:rPr>
           <w:lang w:val="en-GB"/>
         </w:rPr>
-        <w:t xml:space="preserve"> impact on the risk.</w:t>
-      </w:r>
-    </w:p>
-    <w:p>
-      <w:pPr>
-        <w:rPr>
-          <w:lang w:val="en-GB"/>
-        </w:rPr>
-      </w:pPr>
-    </w:p>
-    <w:p>
-      <w:pPr>
-        <w:rPr>
-          <w:lang w:val="en-GB"/>
-        </w:rPr>
-      </w:pPr>
-      <w:r>
-        <w:rPr>
-          <w:lang w:val="en-GB"/>
-        </w:rPr>
-        <w:t>Once we understand the data and we know what each column represents, we can proceed to the next step, which is data cleaning.</w:t>
-      </w:r>
-    </w:p>
-    <w:p>
-      <w:pPr>
-        <w:rPr>
-          <w:lang w:val="en-GB"/>
-        </w:rPr>
-      </w:pPr>
-    </w:p>
-    <w:p>
-      <w:pPr>
-        <w:rPr>
-          <w:b/>
-          <w:bCs/>
-          <w:lang w:val="en-GB"/>
-        </w:rPr>
-      </w:pPr>
-      <w:r>
-        <w:rPr>
-          <w:b/>
-          <w:bCs/>
-          <w:lang w:val="en-GB"/>
-        </w:rPr>
-        <w:t>Data Cleaning</w:t>
-      </w:r>
-    </w:p>
-    <w:p>
-      <w:pPr>
-        <w:rPr>
-          <w:lang w:val="en-GB"/>
-        </w:rPr>
-      </w:pPr>
-      <w:r>
-        <w:rPr>
-          <w:lang w:val="en-GB"/>
-        </w:rPr>
-        <w:t xml:space="preserve">In order to start creating models, it is crucial to make sure there are no invalid entries in the data set to avoid inaccurate results when making </w:t>
-      </w:r>
-      <w:r>
-        <w:rPr>
-          <w:lang w:val="en-GB"/>
-        </w:rPr>
-        <w:t>models</w:t>
+        <w:t xml:space="preserve">’ values, </w:t>
+      </w:r>
+      <w:r>
+        <w:rPr>
+          <w:lang w:val="en-GB"/>
+        </w:rPr>
+        <w:t>the ‘Random’ column</w:t>
+      </w:r>
+      <w:r>
+        <w:rPr>
+          <w:lang w:val="en-GB"/>
+        </w:rPr>
+        <w:t xml:space="preserve"> </w:t>
+      </w:r>
+      <w:r>
+        <w:rPr>
+          <w:lang w:val="en-GB"/>
+        </w:rPr>
+        <w:t>which</w:t>
+      </w:r>
+      <w:r>
+        <w:rPr>
+          <w:lang w:val="en-GB"/>
+        </w:rPr>
+        <w:t xml:space="preserve"> contain</w:t>
+      </w:r>
+      <w:r>
+        <w:rPr>
+          <w:lang w:val="en-GB"/>
+        </w:rPr>
+        <w:t>s</w:t>
+      </w:r>
+      <w:r>
+        <w:rPr>
+          <w:lang w:val="en-GB"/>
+        </w:rPr>
+        <w:t xml:space="preserve"> repeated values</w:t>
+      </w:r>
+      <w:r>
+        <w:rPr>
+          <w:lang w:val="en-GB"/>
+        </w:rPr>
+        <w:t xml:space="preserve"> </w:t>
+      </w:r>
+      <w:r>
+        <w:rPr>
+          <w:lang w:val="en-GB"/>
+        </w:rPr>
+        <w:t xml:space="preserve">and </w:t>
+      </w:r>
+      <w:r>
+        <w:rPr>
+          <w:lang w:val="en-GB"/>
+        </w:rPr>
+        <w:t>the ‘Id’ column which</w:t>
+      </w:r>
+      <w:r>
+        <w:rPr>
+          <w:lang w:val="en-GB"/>
+        </w:rPr>
+        <w:t xml:space="preserve"> serve no purpose, we </w:t>
+      </w:r>
+      <w:r>
+        <w:rPr>
+          <w:lang w:val="en-GB"/>
+        </w:rPr>
+        <w:t>will proceed to</w:t>
+      </w:r>
+      <w:r>
+        <w:rPr>
+          <w:lang w:val="en-GB"/>
+        </w:rPr>
+        <w:t xml:space="preserve"> drop them all</w:t>
+      </w:r>
+      <w:r>
+        <w:rPr>
+          <w:lang w:val="en-GB"/>
+        </w:rPr>
+        <w:t xml:space="preserve"> and also replace</w:t>
+      </w:r>
+      <w:r>
+        <w:rPr>
+          <w:lang w:val="en-GB"/>
+        </w:rPr>
+        <w:t xml:space="preserve"> the name of the</w:t>
+      </w:r>
+      <w:r>
+        <w:rPr>
+          <w:lang w:val="en-GB"/>
+        </w:rPr>
+        <w:t xml:space="preserve"> ‘label’</w:t>
+      </w:r>
+      <w:r>
+        <w:rPr>
+          <w:lang w:val="en-GB"/>
+        </w:rPr>
+        <w:t xml:space="preserve"> column</w:t>
+      </w:r>
+      <w:r>
+        <w:rPr>
+          <w:lang w:val="en-GB"/>
+        </w:rPr>
+        <w:t xml:space="preserve"> to ‘Risk’</w:t>
+      </w:r>
+      <w:r>
+        <w:rPr>
+          <w:lang w:val="en-GB"/>
+        </w:rPr>
+        <w:t xml:space="preserve"> to understand better the data included in that column</w:t>
       </w:r>
       <w:r>
         <w:rPr>
@@ -947,161 +1808,50 @@
         </w:rPr>
         <w:t>.</w:t>
       </w:r>
-    </w:p>
-    <w:p>
-      <w:pPr>
-        <w:rPr>
-          <w:lang w:val="en-GB"/>
-        </w:rPr>
-      </w:pPr>
-    </w:p>
-    <w:p>
-      <w:pPr>
-        <w:rPr>
-          <w:lang w:val="en-GB"/>
-        </w:rPr>
-      </w:pPr>
-      <w:r>
-        <w:rPr>
-          <w:lang w:val="en-GB"/>
-        </w:rPr>
-        <w:t xml:space="preserve">First of all, we need to read the .csv file and make sure that </w:t>
-      </w:r>
-      <w:r>
-        <w:rPr>
-          <w:lang w:val="en-GB"/>
-        </w:rPr>
-        <w:t>any</w:t>
-      </w:r>
-      <w:r>
-        <w:rPr>
-          <w:lang w:val="en-GB"/>
-        </w:rPr>
-        <w:t xml:space="preserve"> entry that only contains a space is read as a ‘NaN’ value. Then we need to make sure that the original document does not get affected by the changes we are going to make during the data cleaning process. For this, it is best to make a deep copy</w:t>
-      </w:r>
-      <w:r>
-        <w:rPr>
-          <w:lang w:val="en-GB"/>
-        </w:rPr>
-        <w:t>. This</w:t>
-      </w:r>
-      <w:r>
-        <w:rPr>
-          <w:lang w:val="en-GB"/>
-        </w:rPr>
-        <w:t xml:space="preserve"> will create a parallel copy in memory, so when we make changes, it does not affect the original document.</w:t>
-      </w:r>
-    </w:p>
-    <w:p>
-      <w:pPr>
-        <w:rPr>
-          <w:lang w:val="en-GB"/>
-        </w:rPr>
-      </w:pPr>
-    </w:p>
-    <w:p>
-      <w:pPr>
-        <w:rPr>
-          <w:lang w:val="en-GB"/>
-        </w:rPr>
-      </w:pPr>
-      <w:r>
-        <w:rPr>
-          <w:lang w:val="en-GB"/>
-        </w:rPr>
-        <w:t>To start with the data cleaning, we</w:t>
-      </w:r>
-      <w:r>
-        <w:rPr>
-          <w:lang w:val="en-GB"/>
-        </w:rPr>
-        <w:t xml:space="preserve"> first</w:t>
-      </w:r>
-      <w:r>
-        <w:rPr>
-          <w:lang w:val="en-GB"/>
-        </w:rPr>
-        <w:t xml:space="preserve"> need to find the unique values for each column</w:t>
-      </w:r>
-      <w:r>
-        <w:rPr>
-          <w:lang w:val="en-GB"/>
-        </w:rPr>
-        <w:t xml:space="preserve"> to identify invalid </w:t>
-      </w:r>
-      <w:r>
-        <w:rPr>
-          <w:lang w:val="en-GB"/>
-        </w:rPr>
-        <w:t>entries</w:t>
-      </w:r>
-      <w:r>
-        <w:rPr>
-          <w:lang w:val="en-GB"/>
-        </w:rPr>
-        <w:t>, duplicate entries</w:t>
-      </w:r>
-      <w:r>
-        <w:rPr>
-          <w:lang w:val="en-GB"/>
-        </w:rPr>
-        <w:t xml:space="preserve"> and even spelling mistakes</w:t>
-      </w:r>
-      <w:r>
-        <w:rPr>
-          <w:lang w:val="en-GB"/>
-        </w:rPr>
-        <w:t xml:space="preserve">. </w:t>
-      </w:r>
-      <w:r>
-        <w:rPr>
-          <w:lang w:val="en-GB"/>
-        </w:rPr>
-        <w:t xml:space="preserve">Next step is to count how many records have </w:t>
-      </w:r>
-      <w:r>
-        <w:rPr>
-          <w:lang w:val="en-GB"/>
-        </w:rPr>
-        <w:t>‘NaN</w:t>
-      </w:r>
-      <w:r>
-        <w:rPr>
-          <w:lang w:val="en-GB"/>
-        </w:rPr>
-        <w:t xml:space="preserve"> values</w:t>
-      </w:r>
-      <w:r>
-        <w:rPr>
-          <w:lang w:val="en-GB"/>
-        </w:rPr>
-        <w:t xml:space="preserve"> in order to calculate the impact of those records in order to make a decision to whether replace the ‘NaN’ values or to drop the records that contain them.</w:t>
-      </w:r>
-    </w:p>
-    <w:p>
-      <w:pPr>
-        <w:rPr>
-          <w:lang w:val="en-GB"/>
-        </w:rPr>
-      </w:pPr>
-    </w:p>
-    <w:p>
-      <w:pPr>
-        <w:rPr>
-          <w:lang w:val="en-GB"/>
-        </w:rPr>
-      </w:pPr>
-      <w:r>
-        <w:rPr>
-          <w:lang w:val="en-GB"/>
-        </w:rPr>
-        <w:t xml:space="preserve">When we identify all the unique values from different columns, we also find </w:t>
-      </w:r>
-      <w:r>
-        <w:rPr>
-          <w:lang w:val="en-GB"/>
-        </w:rPr>
-        <w:t>two</w:t>
+      <w:bookmarkStart w:id="8" w:name="_3mx6veh8mc5q" w:colFirst="0" w:colLast="0"/>
+      <w:bookmarkEnd w:id="8"/>
+    </w:p>
+    <w:p>
+      <w:pPr>
+        <w:rPr>
+          <w:lang w:val="en-GB"/>
+        </w:rPr>
+      </w:pPr>
+    </w:p>
+    <w:p>
+      <w:pPr>
+        <w:rPr>
+          <w:b/>
+          <w:bCs/>
+          <w:lang w:val="en-GB"/>
+        </w:rPr>
+      </w:pPr>
+      <w:r>
+        <w:rPr>
+          <w:b/>
+          <w:bCs/>
+          <w:lang w:val="en-GB"/>
+        </w:rPr>
+        <w:t>Modelling</w:t>
+      </w:r>
+    </w:p>
+    <w:p>
+      <w:pPr>
+        <w:rPr>
+          <w:lang w:val="en-GB"/>
+        </w:rPr>
+      </w:pPr>
+      <w:r>
+        <w:rPr>
+          <w:lang w:val="en-GB"/>
+        </w:rPr>
+        <w:t>When using models, it is crucial to make the all the columns into binary.</w:t>
+      </w:r>
+      <w:r>
+        <w:rPr>
+          <w:lang w:val="en-GB"/>
+        </w:rPr>
+        <w:t xml:space="preserve"> This means that we need to go back to the Data Preparation stage.</w:t>
       </w:r>
       <w:r>
         <w:rPr>
@@ -1113,622 +1863,8 @@
         <w:rPr>
           <w:lang w:val="en-GB"/>
         </w:rPr>
-        <w:t xml:space="preserve">‘Unknown’ entries in the ‘label’ column. Since this entry </w:t>
-      </w:r>
-      <w:r>
-        <w:rPr>
-          <w:lang w:val="en-GB"/>
-        </w:rPr>
-        <w:t>is equivalent a ‘NaN’ entry</w:t>
-      </w:r>
-      <w:r>
-        <w:rPr>
-          <w:lang w:val="en-GB"/>
-        </w:rPr>
-        <w:t xml:space="preserve">, it is better to replace </w:t>
-      </w:r>
-      <w:r>
-        <w:rPr>
-          <w:lang w:val="en-GB"/>
-        </w:rPr>
-        <w:t>it</w:t>
-      </w:r>
-      <w:r>
-        <w:rPr>
-          <w:lang w:val="en-GB"/>
-        </w:rPr>
-        <w:t xml:space="preserve"> to a ‘NaN’ value</w:t>
-      </w:r>
-      <w:r>
-        <w:rPr>
-          <w:lang w:val="en-GB"/>
-        </w:rPr>
-        <w:t xml:space="preserve"> just as we replaced the white space value</w:t>
-      </w:r>
-      <w:r>
-        <w:rPr>
-          <w:lang w:val="en-GB"/>
-        </w:rPr>
-        <w:t>.</w:t>
-      </w:r>
-      <w:r>
-        <w:rPr>
-          <w:lang w:val="en-GB"/>
-        </w:rPr>
-        <w:t xml:space="preserve"> </w:t>
-      </w:r>
-      <w:r>
-        <w:rPr>
-          <w:lang w:val="en-GB"/>
-        </w:rPr>
-        <w:t xml:space="preserve">Another issue with the ‘label’ column is the name. The name has no relation to the data, for which is better to rename it to ‘Risk’, since the values that the column contains are ‘Risk’ and ‘NoRisk’. </w:t>
-      </w:r>
-    </w:p>
-    <w:p>
-      <w:pPr>
-        <w:rPr>
-          <w:lang w:val="en-GB"/>
-        </w:rPr>
-      </w:pPr>
-    </w:p>
-    <w:p>
-      <w:pPr>
-        <w:rPr>
-          <w:lang w:val="en-GB"/>
-        </w:rPr>
-      </w:pPr>
-      <w:r>
-        <w:rPr>
-          <w:lang w:val="en-GB"/>
-        </w:rPr>
-        <w:t>It is also worth noticing that there is a spelling mistake in the ‘Indication’ column.</w:t>
-      </w:r>
-      <w:r>
-        <w:rPr>
-          <w:lang w:val="en-GB"/>
-        </w:rPr>
-        <w:t xml:space="preserve"> This column contains 5 unique values (excluding the ‘NaN’ values) for which ‘ASx’ and ‘Asx’ are repeated.</w:t>
-      </w:r>
-      <w:r>
-        <w:rPr>
-          <w:lang w:val="en-GB"/>
-        </w:rPr>
-        <w:t xml:space="preserve"> Since the values are the same but </w:t>
-      </w:r>
-      <w:r>
-        <w:rPr>
-          <w:lang w:val="en-GB"/>
-        </w:rPr>
-        <w:t>entered</w:t>
-      </w:r>
-      <w:r>
-        <w:rPr>
-          <w:lang w:val="en-GB"/>
-        </w:rPr>
-        <w:t xml:space="preserve"> in different capitals, it is best to opt for a replacement to all capital ‘ASX’ just as the rest of the values in the ‘Indication’ column.</w:t>
-      </w:r>
-    </w:p>
-    <w:p>
-      <w:pPr>
-        <w:rPr>
-          <w:lang w:val="en-GB"/>
-        </w:rPr>
-      </w:pPr>
-    </w:p>
-    <w:p>
-      <w:pPr>
-        <w:rPr>
-          <w:lang w:val="en-GB"/>
-        </w:rPr>
-      </w:pPr>
-      <w:r>
-        <w:rPr>
-          <w:lang w:val="en-GB"/>
-        </w:rPr>
-        <w:t xml:space="preserve">After replacing all the invalid values to </w:t>
-      </w:r>
-      <w:r>
-        <w:rPr>
-          <w:lang w:val="en-GB"/>
-        </w:rPr>
-        <w:t>‘NaN’</w:t>
-      </w:r>
-      <w:r>
-        <w:rPr>
-          <w:lang w:val="en-GB"/>
-        </w:rPr>
-        <w:t xml:space="preserve"> values, it is now time to </w:t>
-      </w:r>
-      <w:proofErr w:type="gramStart"/>
-      <w:r>
-        <w:rPr>
-          <w:lang w:val="en-GB"/>
-        </w:rPr>
-        <w:t>make a decision</w:t>
-      </w:r>
-      <w:proofErr w:type="gramEnd"/>
-      <w:r>
-        <w:rPr>
-          <w:lang w:val="en-GB"/>
-        </w:rPr>
-        <w:t xml:space="preserve"> </w:t>
-      </w:r>
-      <w:r>
-        <w:rPr>
-          <w:lang w:val="en-GB"/>
-        </w:rPr>
-        <w:t xml:space="preserve">about </w:t>
-      </w:r>
-      <w:r>
-        <w:rPr>
-          <w:lang w:val="en-GB"/>
-        </w:rPr>
-        <w:t>what</w:t>
-      </w:r>
-      <w:r>
-        <w:rPr>
-          <w:lang w:val="en-GB"/>
-        </w:rPr>
-        <w:t xml:space="preserve"> to do with records that</w:t>
-      </w:r>
-      <w:r>
-        <w:rPr>
-          <w:lang w:val="en-GB"/>
-        </w:rPr>
-        <w:t xml:space="preserve"> do not</w:t>
-      </w:r>
-      <w:r>
-        <w:rPr>
-          <w:lang w:val="en-GB"/>
-        </w:rPr>
-        <w:t xml:space="preserve"> contain </w:t>
-      </w:r>
-      <w:r>
-        <w:rPr>
-          <w:lang w:val="en-GB"/>
-        </w:rPr>
-        <w:t>a</w:t>
-      </w:r>
-      <w:r>
-        <w:rPr>
-          <w:lang w:val="en-GB"/>
-        </w:rPr>
-        <w:t xml:space="preserve"> value. For this, we need to compare the valid </w:t>
-      </w:r>
-      <w:r>
-        <w:rPr>
-          <w:lang w:val="en-GB"/>
-        </w:rPr>
-        <w:lastRenderedPageBreak/>
-        <w:t xml:space="preserve">records with the invalid records containing the ‘NaN’ </w:t>
-      </w:r>
-      <w:r>
-        <w:rPr>
-          <w:lang w:val="en-GB"/>
-        </w:rPr>
-        <w:t xml:space="preserve">and calculate how much it will impact in the </w:t>
-      </w:r>
-      <w:r>
-        <w:rPr>
-          <w:lang w:val="en-GB"/>
-        </w:rPr>
-        <w:t>models</w:t>
-      </w:r>
-      <w:r>
-        <w:rPr>
-          <w:lang w:val="en-GB"/>
-        </w:rPr>
-        <w:t>. Records containing ‘NaN’ values are equivalent to 1.3%</w:t>
-      </w:r>
-      <w:r>
-        <w:rPr>
-          <w:lang w:val="en-GB"/>
-        </w:rPr>
-        <w:t xml:space="preserve"> </w:t>
-      </w:r>
-      <w:r>
-        <w:rPr>
-          <w:b/>
-          <w:bCs/>
-          <w:i/>
-          <w:iCs/>
-          <w:lang w:val="en-GB"/>
-        </w:rPr>
-        <w:t xml:space="preserve">(Appendix, Section </w:t>
-      </w:r>
-      <w:r>
-        <w:rPr>
-          <w:b/>
-          <w:bCs/>
-          <w:i/>
-          <w:iCs/>
-          <w:lang w:val="en-GB"/>
-        </w:rPr>
-        <w:t>1.0</w:t>
-      </w:r>
-      <w:r>
-        <w:rPr>
-          <w:b/>
-          <w:bCs/>
-          <w:i/>
-          <w:iCs/>
-          <w:lang w:val="en-GB"/>
-        </w:rPr>
-        <w:t>)</w:t>
-      </w:r>
-      <w:r>
-        <w:rPr>
-          <w:lang w:val="en-GB"/>
-        </w:rPr>
-        <w:t xml:space="preserve"> </w:t>
-      </w:r>
-      <w:r>
-        <w:rPr>
-          <w:lang w:val="en-GB"/>
-        </w:rPr>
-        <w:t xml:space="preserve">of the whole record, for which it is better to drop those records as it will not make a big impact on the </w:t>
-      </w:r>
-      <w:r>
-        <w:rPr>
-          <w:lang w:val="en-GB"/>
-        </w:rPr>
-        <w:t>models</w:t>
-      </w:r>
-      <w:r>
-        <w:rPr>
-          <w:lang w:val="en-GB"/>
-        </w:rPr>
-        <w:t>.</w:t>
-      </w:r>
-    </w:p>
-    <w:p>
-      <w:pPr>
-        <w:rPr>
-          <w:lang w:val="en-GB"/>
-        </w:rPr>
-      </w:pPr>
-    </w:p>
-    <w:p>
-      <w:pPr>
-        <w:rPr>
-          <w:lang w:val="en-GB"/>
-        </w:rPr>
-      </w:pPr>
-      <w:r>
-        <w:rPr>
-          <w:lang w:val="en-GB"/>
-        </w:rPr>
-        <w:t xml:space="preserve">Another issue with the data is that the ‘Random’ column is not unique. The </w:t>
-      </w:r>
-      <w:r>
-        <w:rPr>
-          <w:lang w:val="en-GB"/>
-        </w:rPr>
-        <w:t>‘R</w:t>
-      </w:r>
-      <w:r>
-        <w:rPr>
-          <w:lang w:val="en-GB"/>
-        </w:rPr>
-        <w:t>andom</w:t>
-      </w:r>
-      <w:r>
-        <w:rPr>
-          <w:lang w:val="en-GB"/>
-        </w:rPr>
-        <w:t>’</w:t>
-      </w:r>
-      <w:r>
-        <w:rPr>
-          <w:lang w:val="en-GB"/>
-        </w:rPr>
-        <w:t xml:space="preserve"> column was supposed to represent a unique record number for each record. </w:t>
-      </w:r>
-      <w:r>
-        <w:rPr>
-          <w:lang w:val="en-GB"/>
-        </w:rPr>
-        <w:t xml:space="preserve">If we count the amount </w:t>
-      </w:r>
-      <w:r>
-        <w:rPr>
-          <w:lang w:val="en-GB"/>
-        </w:rPr>
-        <w:t>o</w:t>
-      </w:r>
-      <w:r>
-        <w:rPr>
-          <w:lang w:val="en-GB"/>
-        </w:rPr>
-        <w:t>f unique values in the ‘Random’ column, we get</w:t>
-      </w:r>
-      <w:r>
-        <w:rPr>
-          <w:lang w:val="en-GB"/>
-        </w:rPr>
-        <w:t xml:space="preserve"> 84.4% unique</w:t>
-      </w:r>
-      <w:r>
-        <w:rPr>
-          <w:lang w:val="en-GB"/>
-        </w:rPr>
-        <w:t xml:space="preserve"> and </w:t>
-      </w:r>
-      <w:r>
-        <w:rPr>
-          <w:lang w:val="en-GB"/>
-        </w:rPr>
-        <w:t>19.6% of duplicate</w:t>
-      </w:r>
-      <w:r>
-        <w:rPr>
-          <w:lang w:val="en-GB"/>
-        </w:rPr>
-        <w:t xml:space="preserve"> values</w:t>
-      </w:r>
-      <w:r>
-        <w:rPr>
-          <w:lang w:val="en-GB"/>
-        </w:rPr>
-        <w:t>.</w:t>
-      </w:r>
-      <w:r>
-        <w:rPr>
-          <w:lang w:val="en-GB"/>
-        </w:rPr>
-        <w:t xml:space="preserve"> </w:t>
-      </w:r>
-      <w:r>
-        <w:rPr>
-          <w:lang w:val="en-GB"/>
-        </w:rPr>
-        <w:t>After knowing that there are about 20% repeated values, this</w:t>
-      </w:r>
-      <w:r>
-        <w:rPr>
-          <w:lang w:val="en-GB"/>
-        </w:rPr>
-        <w:t xml:space="preserve"> defeats the purpose of </w:t>
-      </w:r>
-      <w:r>
-        <w:rPr>
-          <w:lang w:val="en-GB"/>
-        </w:rPr>
-        <w:t>the entire column</w:t>
-      </w:r>
-      <w:r>
-        <w:rPr>
-          <w:lang w:val="en-GB"/>
-        </w:rPr>
-        <w:t>.</w:t>
-      </w:r>
-      <w:r>
-        <w:rPr>
-          <w:lang w:val="en-GB"/>
-        </w:rPr>
-        <w:t xml:space="preserve"> The ‘Id’ column has a similar purpose, which represents every patient’s unique id. H</w:t>
-      </w:r>
-      <w:r>
-        <w:rPr>
-          <w:lang w:val="en-GB"/>
-        </w:rPr>
-        <w:t>owever, h</w:t>
-      </w:r>
-      <w:r>
-        <w:rPr>
-          <w:lang w:val="en-GB"/>
-        </w:rPr>
-        <w:t>aving</w:t>
-      </w:r>
-      <w:r>
-        <w:rPr>
-          <w:lang w:val="en-GB"/>
-        </w:rPr>
-        <w:t xml:space="preserve"> an identifier </w:t>
-      </w:r>
-      <w:r>
-        <w:rPr>
-          <w:lang w:val="en-GB"/>
-        </w:rPr>
-        <w:t>for each record and for each patient does not influence in</w:t>
-      </w:r>
-      <w:r>
-        <w:rPr>
-          <w:lang w:val="en-GB"/>
-        </w:rPr>
-        <w:t xml:space="preserve"> the result when</w:t>
-      </w:r>
-      <w:r>
-        <w:rPr>
-          <w:lang w:val="en-GB"/>
-        </w:rPr>
-        <w:t xml:space="preserve"> making the </w:t>
-      </w:r>
-      <w:r>
-        <w:rPr>
-          <w:lang w:val="en-GB"/>
-        </w:rPr>
-        <w:t>models</w:t>
-      </w:r>
-      <w:r>
-        <w:rPr>
-          <w:lang w:val="en-GB"/>
-        </w:rPr>
-        <w:t xml:space="preserve">. </w:t>
-      </w:r>
-      <w:r>
-        <w:rPr>
-          <w:lang w:val="en-GB"/>
-        </w:rPr>
-        <w:t>Since these columns do not help in getting a result, it is better to drop them.</w:t>
-      </w:r>
-    </w:p>
-    <w:p>
-      <w:pPr>
-        <w:rPr>
-          <w:lang w:val="en-GB"/>
-        </w:rPr>
-      </w:pPr>
-    </w:p>
-    <w:p>
-      <w:pPr>
-        <w:rPr>
-          <w:lang w:val="en-GB"/>
-        </w:rPr>
-      </w:pPr>
-      <w:r>
-        <w:rPr>
-          <w:lang w:val="en-GB"/>
-        </w:rPr>
-        <w:t xml:space="preserve">Now that we have all the records with ‘NaN’ values, </w:t>
-      </w:r>
-      <w:r>
-        <w:rPr>
-          <w:lang w:val="en-GB"/>
-        </w:rPr>
-        <w:t>the ‘Random’ column</w:t>
-      </w:r>
-      <w:r>
-        <w:rPr>
-          <w:lang w:val="en-GB"/>
-        </w:rPr>
-        <w:t xml:space="preserve"> </w:t>
-      </w:r>
-      <w:r>
-        <w:rPr>
-          <w:lang w:val="en-GB"/>
-        </w:rPr>
-        <w:t>which</w:t>
-      </w:r>
-      <w:r>
-        <w:rPr>
-          <w:lang w:val="en-GB"/>
-        </w:rPr>
-        <w:t xml:space="preserve"> contain</w:t>
-      </w:r>
-      <w:r>
-        <w:rPr>
-          <w:lang w:val="en-GB"/>
-        </w:rPr>
-        <w:t>s</w:t>
-      </w:r>
-      <w:r>
-        <w:rPr>
-          <w:lang w:val="en-GB"/>
-        </w:rPr>
-        <w:t xml:space="preserve"> repeated values</w:t>
-      </w:r>
-      <w:r>
-        <w:rPr>
-          <w:lang w:val="en-GB"/>
-        </w:rPr>
-        <w:t xml:space="preserve"> </w:t>
-      </w:r>
-      <w:r>
-        <w:rPr>
-          <w:lang w:val="en-GB"/>
-        </w:rPr>
-        <w:t xml:space="preserve">and </w:t>
-      </w:r>
-      <w:r>
-        <w:rPr>
-          <w:lang w:val="en-GB"/>
-        </w:rPr>
-        <w:t>the ‘Id’ column which</w:t>
-      </w:r>
-      <w:r>
-        <w:rPr>
-          <w:lang w:val="en-GB"/>
-        </w:rPr>
-        <w:t xml:space="preserve"> serve no purpose, we </w:t>
-      </w:r>
-      <w:r>
-        <w:rPr>
-          <w:lang w:val="en-GB"/>
-        </w:rPr>
-        <w:t>will proceed to</w:t>
-      </w:r>
-      <w:r>
-        <w:rPr>
-          <w:lang w:val="en-GB"/>
-        </w:rPr>
-        <w:t xml:space="preserve"> drop them all</w:t>
-      </w:r>
-      <w:r>
-        <w:rPr>
-          <w:lang w:val="en-GB"/>
-        </w:rPr>
-        <w:t xml:space="preserve"> and also replace</w:t>
-      </w:r>
-      <w:r>
-        <w:rPr>
-          <w:lang w:val="en-GB"/>
-        </w:rPr>
-        <w:t xml:space="preserve"> the name of the</w:t>
-      </w:r>
-      <w:r>
-        <w:rPr>
-          <w:lang w:val="en-GB"/>
-        </w:rPr>
-        <w:t xml:space="preserve"> ‘label’</w:t>
-      </w:r>
-      <w:r>
-        <w:rPr>
-          <w:lang w:val="en-GB"/>
-        </w:rPr>
-        <w:t xml:space="preserve"> column</w:t>
-      </w:r>
-      <w:r>
-        <w:rPr>
-          <w:lang w:val="en-GB"/>
-        </w:rPr>
-        <w:t xml:space="preserve"> to ‘Risk’</w:t>
-      </w:r>
-      <w:r>
-        <w:rPr>
-          <w:lang w:val="en-GB"/>
-        </w:rPr>
-        <w:t xml:space="preserve"> to understand better the data included in that column</w:t>
-      </w:r>
-      <w:r>
-        <w:rPr>
-          <w:lang w:val="en-GB"/>
-        </w:rPr>
-        <w:t>.</w:t>
-      </w:r>
-      <w:bookmarkStart w:id="7" w:name="_3mx6veh8mc5q" w:colFirst="0" w:colLast="0"/>
-      <w:bookmarkEnd w:id="7"/>
-    </w:p>
-    <w:p>
-      <w:pPr>
-        <w:rPr>
-          <w:lang w:val="en-GB"/>
-        </w:rPr>
-      </w:pPr>
-    </w:p>
-    <w:p>
-      <w:pPr>
-        <w:rPr>
-          <w:b/>
-          <w:bCs/>
-          <w:lang w:val="en-GB"/>
-        </w:rPr>
-      </w:pPr>
-      <w:r>
-        <w:rPr>
-          <w:b/>
-          <w:bCs/>
-          <w:lang w:val="en-GB"/>
-        </w:rPr>
-        <w:t>Modelling</w:t>
-      </w:r>
-    </w:p>
-    <w:p>
-      <w:pPr>
-        <w:rPr>
-          <w:lang w:val="en-GB"/>
-        </w:rPr>
-      </w:pPr>
+        <w:t>In order to make these into binary, columns that contain ‘No’ and ‘Yes’ will be replaced with 0 and 1. These columns are: Diabetes, IHD, Hypertension, Arrhythmia, History and Risk. In case of the Indication column, because it has 4 unique values, it cannot be replaced with 0 and 1 only, for which we will split the column into 4 columns: A-F, ASX, CVA and TIA.</w:t>
+      </w:r>
     </w:p>
     <w:p>
       <w:pPr>
@@ -1761,21 +1897,86 @@
           <w:bCs/>
           <w:i/>
           <w:iCs/>
+          <w:lang w:val="en-GB"/>
+        </w:rPr>
+        <w:t>F</w:t>
+      </w:r>
+      <w:r>
+        <w:rPr>
+          <w:b/>
+          <w:bCs/>
+          <w:i/>
+          <w:iCs/>
+          <w:lang w:val="en-GB"/>
+        </w:rPr>
+        <w:t>igure 1.</w:t>
+      </w:r>
+      <w:r>
+        <w:rPr>
+          <w:b/>
+          <w:bCs/>
+          <w:i/>
+          <w:iCs/>
+          <w:lang w:val="en-GB"/>
+        </w:rPr>
+        <w:t xml:space="preserve"> Decision Tree</w:t>
+      </w:r>
+      <w:r>
+        <w:rPr>
+          <w:b/>
+          <w:bCs/>
+          <w:i/>
+          <w:iCs/>
+          <w:lang w:val="en-GB"/>
+        </w:rPr>
+        <w:t xml:space="preserve"> (Decision Tree [Modelling - </w:t>
+      </w:r>
+      <w:proofErr w:type="spellStart"/>
+      <w:r>
+        <w:rPr>
+          <w:b/>
+          <w:bCs/>
+          <w:i/>
+          <w:iCs/>
+          <w:lang w:val="en-GB"/>
+        </w:rPr>
+        <w:t>Jupyter</w:t>
+      </w:r>
+      <w:proofErr w:type="spellEnd"/>
+      <w:r>
+        <w:rPr>
+          <w:b/>
+          <w:bCs/>
+          <w:i/>
+          <w:iCs/>
+          <w:lang w:val="en-GB"/>
+        </w:rPr>
+        <w:t xml:space="preserve"> Notebook])</w:t>
+      </w:r>
+      <w:r>
+        <w:rPr>
+          <w:b/>
+          <w:bCs/>
+          <w:i/>
+          <w:iCs/>
           <w:noProof/>
           <w:lang w:val="en-GB"/>
         </w:rPr>
+        <w:t xml:space="preserve"> </w:t>
+      </w:r>
+      <w:r>
+        <w:rPr>
+          <w:b/>
+          <w:bCs/>
+          <w:i/>
+          <w:iCs/>
+          <w:noProof/>
+          <w:lang w:val="en-GB"/>
+        </w:rPr>
         <w:drawing>
-          <wp:anchor distT="0" distB="0" distL="114300" distR="114300" simplePos="0" relativeHeight="251658240" behindDoc="0" locked="0" layoutInCell="1" allowOverlap="1" wp14:anchorId="0FC0C1D3" wp14:editId="14254C16">
-            <wp:simplePos x="0" y="0"/>
-            <wp:positionH relativeFrom="column">
-              <wp:posOffset>-85725</wp:posOffset>
-            </wp:positionH>
-            <wp:positionV relativeFrom="paragraph">
-              <wp:posOffset>361950</wp:posOffset>
-            </wp:positionV>
+          <wp:inline distT="0" distB="0" distL="0" distR="0" wp14:anchorId="225D299B" wp14:editId="6B11D1CF">
             <wp:extent cx="5153025" cy="4613910"/>
             <wp:effectExtent l="190500" t="190500" r="200025" b="186690"/>
-            <wp:wrapTopAndBottom/>
             <wp:docPr id="1" name="Picture 1"/>
             <wp:cNvGraphicFramePr>
               <a:graphicFrameLocks xmlns:a="http://schemas.openxmlformats.org/drawingml/2006/main" noChangeAspect="1"/>
@@ -1821,58 +2022,22 @@
                 </pic:pic>
               </a:graphicData>
             </a:graphic>
-            <wp14:sizeRelH relativeFrom="margin">
-              <wp14:pctWidth>0</wp14:pctWidth>
-            </wp14:sizeRelH>
-            <wp14:sizeRelV relativeFrom="margin">
-              <wp14:pctHeight>0</wp14:pctHeight>
-            </wp14:sizeRelV>
-          </wp:anchor>
+          </wp:inline>
         </w:drawing>
       </w:r>
-      <w:r>
-        <w:rPr>
-          <w:b/>
-          <w:bCs/>
-          <w:i/>
-          <w:iCs/>
-          <w:lang w:val="en-GB"/>
-        </w:rPr>
-        <w:t>F</w:t>
-      </w:r>
-      <w:r>
-        <w:rPr>
-          <w:b/>
-          <w:bCs/>
-          <w:i/>
-          <w:iCs/>
-          <w:lang w:val="en-GB"/>
-        </w:rPr>
-        <w:t>igure 1.</w:t>
-      </w:r>
-      <w:r>
-        <w:rPr>
-          <w:b/>
-          <w:bCs/>
-          <w:i/>
-          <w:iCs/>
-          <w:lang w:val="en-GB"/>
-        </w:rPr>
-        <w:t xml:space="preserve"> Decision Tree</w:t>
-      </w:r>
-    </w:p>
-    <w:p>
-      <w:pPr>
-        <w:rPr>
-          <w:b/>
-          <w:bCs/>
-          <w:i/>
-          <w:iCs/>
-          <w:lang w:val="en-GB"/>
-        </w:rPr>
-      </w:pPr>
-      <w:bookmarkStart w:id="8" w:name="_d5x8dvmxhvmv" w:colFirst="0" w:colLast="0"/>
-      <w:bookmarkEnd w:id="8"/>
+    </w:p>
+    <w:p>
+      <w:pPr>
+        <w:rPr>
+          <w:b/>
+          <w:bCs/>
+          <w:i/>
+          <w:iCs/>
+          <w:lang w:val="en-GB"/>
+        </w:rPr>
+      </w:pPr>
+      <w:bookmarkStart w:id="9" w:name="_d5x8dvmxhvmv" w:colFirst="0" w:colLast="0"/>
+      <w:bookmarkEnd w:id="9"/>
     </w:p>
     <w:p>
       <w:pPr>
@@ -1903,6 +2068,58 @@
           <w:lang w:val="en-GB"/>
         </w:rPr>
         <w:t xml:space="preserve"> Confusion Matrix based on the Decision Tree results</w:t>
+      </w:r>
+      <w:r>
+        <w:rPr>
+          <w:b/>
+          <w:bCs/>
+          <w:i/>
+          <w:iCs/>
+          <w:lang w:val="en-GB"/>
+        </w:rPr>
+        <w:t xml:space="preserve"> ([</w:t>
+      </w:r>
+      <w:r>
+        <w:rPr>
+          <w:b/>
+          <w:bCs/>
+          <w:i/>
+          <w:iCs/>
+          <w:lang w:val="en-GB"/>
+        </w:rPr>
+        <w:t>Confusion Matrix based on the Decision Tree</w:t>
+      </w:r>
+      <w:r>
+        <w:rPr>
+          <w:b/>
+          <w:bCs/>
+          <w:i/>
+          <w:iCs/>
+          <w:lang w:val="en-GB"/>
+        </w:rPr>
+        <w:t xml:space="preserve"> - </w:t>
+      </w:r>
+      <w:proofErr w:type="spellStart"/>
+      <w:r>
+        <w:rPr>
+          <w:b/>
+          <w:bCs/>
+          <w:i/>
+          <w:iCs/>
+          <w:lang w:val="en-GB"/>
+        </w:rPr>
+        <w:t>Jupyter</w:t>
+      </w:r>
+      <w:proofErr w:type="spellEnd"/>
+      <w:r>
+        <w:rPr>
+          <w:b/>
+          <w:bCs/>
+          <w:i/>
+          <w:iCs/>
+          <w:lang w:val="en-GB"/>
+        </w:rPr>
+        <w:t xml:space="preserve"> Notebook])</w:t>
       </w:r>
     </w:p>
     <w:p>
@@ -2001,18 +2218,104 @@
           <w:iCs/>
           <w:lang w:val="en-GB"/>
         </w:rPr>
+        <w:t>Figure 3.</w:t>
+      </w:r>
+      <w:r>
+        <w:rPr>
+          <w:b/>
+          <w:bCs/>
+          <w:i/>
+          <w:iCs/>
+          <w:lang w:val="en-GB"/>
+        </w:rPr>
+        <w:t xml:space="preserve"> K</w:t>
+      </w:r>
+      <w:r>
+        <w:rPr>
+          <w:b/>
+          <w:bCs/>
+          <w:i/>
+          <w:iCs/>
+          <w:lang w:val="en-GB"/>
+        </w:rPr>
+        <w:t>-Nearest Neighbours Algorithm (KNN)</w:t>
+      </w:r>
+      <w:r>
+        <w:rPr>
+          <w:b/>
+          <w:bCs/>
+          <w:i/>
+          <w:iCs/>
+          <w:lang w:val="en-GB"/>
+        </w:rPr>
+        <w:t xml:space="preserve"> ([</w:t>
+      </w:r>
+      <w:r>
+        <w:rPr>
+          <w:b/>
+          <w:bCs/>
+          <w:i/>
+          <w:iCs/>
+          <w:lang w:val="en-GB"/>
+        </w:rPr>
+        <w:t>K-Nearest Neighbours Algorithm</w:t>
+      </w:r>
+      <w:r>
+        <w:rPr>
+          <w:b/>
+          <w:bCs/>
+          <w:i/>
+          <w:iCs/>
+          <w:lang w:val="en-GB"/>
+        </w:rPr>
+        <w:t xml:space="preserve"> - </w:t>
+      </w:r>
+      <w:proofErr w:type="spellStart"/>
+      <w:r>
+        <w:rPr>
+          <w:b/>
+          <w:bCs/>
+          <w:i/>
+          <w:iCs/>
+          <w:lang w:val="en-GB"/>
+        </w:rPr>
+        <w:t>Jupyter</w:t>
+      </w:r>
+      <w:proofErr w:type="spellEnd"/>
+      <w:r>
+        <w:rPr>
+          <w:b/>
+          <w:bCs/>
+          <w:i/>
+          <w:iCs/>
+          <w:lang w:val="en-GB"/>
+        </w:rPr>
+        <w:t xml:space="preserve"> Notebook])</w:t>
+      </w:r>
+      <w:r>
+        <w:rPr>
+          <w:b/>
+          <w:bCs/>
+          <w:i/>
+          <w:iCs/>
+          <w:noProof/>
+          <w:lang w:val="en-GB"/>
+        </w:rPr>
+        <w:t xml:space="preserve"> </w:t>
+      </w:r>
+      <w:r>
+        <w:rPr>
+          <w:b/>
+          <w:bCs/>
+          <w:i/>
+          <w:iCs/>
+          <w:noProof/>
+          <w:lang w:val="en-GB"/>
+        </w:rPr>
         <w:drawing>
-          <wp:anchor distT="0" distB="0" distL="114300" distR="114300" simplePos="0" relativeHeight="251659264" behindDoc="0" locked="0" layoutInCell="1" allowOverlap="1" wp14:anchorId="379E9488" wp14:editId="3008F5DF">
-            <wp:simplePos x="0" y="0"/>
-            <wp:positionH relativeFrom="margin">
-              <wp:align>right</wp:align>
-            </wp:positionH>
-            <wp:positionV relativeFrom="paragraph">
-              <wp:posOffset>356870</wp:posOffset>
-            </wp:positionV>
+          <wp:inline distT="0" distB="0" distL="0" distR="0" wp14:anchorId="62B63218" wp14:editId="6D2183AF">
             <wp:extent cx="5731510" cy="3019425"/>
             <wp:effectExtent l="190500" t="190500" r="193040" b="200025"/>
-            <wp:wrapTopAndBottom/>
             <wp:docPr id="4" name="Picture 4"/>
             <wp:cNvGraphicFramePr>
               <a:graphicFrameLocks xmlns:a="http://schemas.openxmlformats.org/drawingml/2006/main" noChangeAspect="1"/>
@@ -2058,61 +2361,8 @@
                 </pic:pic>
               </a:graphicData>
             </a:graphic>
-          </wp:anchor>
+          </wp:inline>
         </w:drawing>
-      </w:r>
-      <w:r>
-        <w:rPr>
-          <w:b/>
-          <w:bCs/>
-          <w:i/>
-          <w:iCs/>
-          <w:lang w:val="en-GB"/>
-        </w:rPr>
-        <w:t>Figure 3.</w:t>
-      </w:r>
-      <w:r>
-        <w:rPr>
-          <w:b/>
-          <w:bCs/>
-          <w:i/>
-          <w:iCs/>
-          <w:lang w:val="en-GB"/>
-        </w:rPr>
-        <w:t xml:space="preserve"> K</w:t>
-      </w:r>
-      <w:r>
-        <w:rPr>
-          <w:b/>
-          <w:bCs/>
-          <w:i/>
-          <w:iCs/>
-          <w:lang w:val="en-GB"/>
-        </w:rPr>
-        <w:t>-Nearest Neighbours Algorithm (KNN)</w:t>
-      </w:r>
-    </w:p>
-    <w:p>
-      <w:pPr>
-        <w:rPr>
-          <w:b/>
-          <w:bCs/>
-          <w:i/>
-          <w:iCs/>
-          <w:sz w:val="40"/>
-          <w:szCs w:val="40"/>
-          <w:lang w:val="en-GB"/>
-        </w:rPr>
-      </w:pPr>
-      <w:r>
-        <w:rPr>
-          <w:b/>
-          <w:bCs/>
-          <w:i/>
-          <w:iCs/>
-          <w:lang w:val="en-GB"/>
-        </w:rPr>
-        <w:br w:type="page"/>
       </w:r>
     </w:p>
     <w:p>
@@ -2199,13 +2449,27 @@
     </w:p>
     <w:p>
       <w:pPr>
+        <w:rPr>
+          <w:lang w:val="en-GB"/>
+        </w:rPr>
+      </w:pPr>
+    </w:p>
+    <w:p>
+      <w:pPr>
+        <w:rPr>
+          <w:lang w:val="en-GB"/>
+        </w:rPr>
+      </w:pPr>
+    </w:p>
+    <w:p>
+      <w:pPr>
         <w:pStyle w:val="Heading1"/>
         <w:rPr>
           <w:lang w:val="en-GB"/>
         </w:rPr>
       </w:pPr>
-      <w:bookmarkStart w:id="9" w:name="_v1nr7f1cvj80" w:colFirst="0" w:colLast="0"/>
-      <w:bookmarkEnd w:id="9"/>
+      <w:bookmarkStart w:id="10" w:name="_v1nr7f1cvj80" w:colFirst="0" w:colLast="0"/>
+      <w:bookmarkEnd w:id="10"/>
       <w:r>
         <w:rPr>
           <w:lang w:val="en-GB"/>
@@ -2261,7 +2525,7 @@
     <w:p>
       <w:pPr>
         <w:rPr>
-          <w:lang w:val="en-GB"/>
+          <w:rStyle w:val="Hyperlink"/>
         </w:rPr>
       </w:pPr>
       <w:hyperlink r:id="rId11" w:history="1">
@@ -2281,6 +2545,45 @@
       </w:pPr>
     </w:p>
     <w:p>
+      <w:hyperlink r:id="rId12" w:history="1">
+        <w:r>
+          <w:rPr>
+            <w:rStyle w:val="Hyperlink"/>
+          </w:rPr>
+          <w:t>https://www.springboard.com/blog/beginners-guide-neural-network-in-python-scikit-learn-0-18/</w:t>
+        </w:r>
+      </w:hyperlink>
+    </w:p>
+    <w:p>
+      <w:pPr>
+        <w:rPr>
+          <w:lang w:val="en-GB"/>
+        </w:rPr>
+      </w:pPr>
+    </w:p>
+    <w:p>
+      <w:pPr>
+        <w:rPr>
+          <w:lang w:val="en-GB"/>
+        </w:rPr>
+      </w:pPr>
+      <w:hyperlink r:id="rId13" w:history="1">
+        <w:r>
+          <w:rPr>
+            <w:rStyle w:val="Hyperlink"/>
+          </w:rPr>
+          <w:t>https://stackabuse.com/k-nearest-neighbors-algorithm-in-python-and-scikit-learn/</w:t>
+        </w:r>
+      </w:hyperlink>
+    </w:p>
+    <w:p>
+      <w:pPr>
+        <w:rPr>
+          <w:lang w:val="en-GB"/>
+        </w:rPr>
+      </w:pPr>
+    </w:p>
+    <w:p>
       <w:pPr>
         <w:pStyle w:val="Heading1"/>
         <w:rPr>
@@ -2312,7 +2615,47 @@
           <w:iCs/>
           <w:lang w:val="en-GB"/>
         </w:rPr>
-        <w:t>1.0 - Pie chart representing Valid records with invalid records containing ‘</w:t>
+        <w:t>1.0 - Table with number of ‘Nan’ values in each column before Data Cleaning (</w:t>
+      </w:r>
+      <w:r>
+        <w:rPr>
+          <w:b/>
+          <w:bCs/>
+          <w:i/>
+          <w:iCs/>
+          <w:lang w:val="en-GB"/>
+        </w:rPr>
+        <w:t>Number of Nan values before Data Cleaning</w:t>
+      </w:r>
+      <w:r>
+        <w:rPr>
+          <w:b/>
+          <w:bCs/>
+          <w:i/>
+          <w:iCs/>
+          <w:lang w:val="en-GB"/>
+        </w:rPr>
+        <w:t xml:space="preserve"> [</w:t>
+      </w:r>
+      <w:r>
+        <w:rPr>
+          <w:b/>
+          <w:bCs/>
+          <w:i/>
+          <w:iCs/>
+          <w:lang w:val="en-GB"/>
+        </w:rPr>
+        <w:t>Data Understanding &amp; Data Cleaning</w:t>
+      </w:r>
+      <w:r>
+        <w:rPr>
+          <w:b/>
+          <w:bCs/>
+          <w:i/>
+          <w:iCs/>
+          <w:lang w:val="en-GB"/>
+        </w:rPr>
+        <w:t xml:space="preserve"> - </w:t>
       </w:r>
       <w:proofErr w:type="spellStart"/>
       <w:r>
@@ -2323,7 +2666,7 @@
           <w:iCs/>
           <w:lang w:val="en-GB"/>
         </w:rPr>
-        <w:t>NaNs</w:t>
+        <w:t>Jupyter</w:t>
       </w:r>
       <w:proofErr w:type="spellEnd"/>
       <w:r>
@@ -2334,17 +2677,248 @@
           <w:iCs/>
           <w:lang w:val="en-GB"/>
         </w:rPr>
-        <w:t>’</w:t>
-      </w:r>
-    </w:p>
-    <w:p>
-      <w:pPr>
-        <w:rPr>
-          <w:lang w:val="en-GB"/>
-        </w:rPr>
-      </w:pPr>
-      <w:r>
-        <w:rPr>
+        <w:t xml:space="preserve"> Notebook</w:t>
+      </w:r>
+      <w:r>
+        <w:rPr>
+          <w:b/>
+          <w:bCs/>
+          <w:i/>
+          <w:iCs/>
+          <w:lang w:val="en-GB"/>
+        </w:rPr>
+        <w:t>]</w:t>
+      </w:r>
+      <w:r>
+        <w:rPr>
+          <w:b/>
+          <w:bCs/>
+          <w:i/>
+          <w:iCs/>
+          <w:lang w:val="en-GB"/>
+        </w:rPr>
+        <w:t>)</w:t>
+      </w:r>
+    </w:p>
+    <w:p>
+      <w:pPr>
+        <w:rPr>
+          <w:b/>
+          <w:bCs/>
+          <w:i/>
+          <w:iCs/>
+          <w:lang w:val="en-GB"/>
+        </w:rPr>
+      </w:pPr>
+      <w:r>
+        <w:rPr>
+          <w:b/>
+          <w:bCs/>
+          <w:i/>
+          <w:iCs/>
+          <w:lang w:val="en-GB"/>
+        </w:rPr>
+        <w:lastRenderedPageBreak/>
+        <w:drawing>
+          <wp:inline distT="0" distB="0" distL="0" distR="0" wp14:anchorId="2D601D1E" wp14:editId="0E28CFD9">
+            <wp:extent cx="1638300" cy="2466975"/>
+            <wp:effectExtent l="190500" t="190500" r="190500" b="200025"/>
+            <wp:docPr id="3" name="Picture 3"/>
+            <wp:cNvGraphicFramePr>
+              <a:graphicFrameLocks xmlns:a="http://schemas.openxmlformats.org/drawingml/2006/main" noChangeAspect="1"/>
+            </wp:cNvGraphicFramePr>
+            <a:graphic xmlns:a="http://schemas.openxmlformats.org/drawingml/2006/main">
+              <a:graphicData uri="http://schemas.openxmlformats.org/drawingml/2006/picture">
+                <pic:pic xmlns:pic="http://schemas.openxmlformats.org/drawingml/2006/picture">
+                  <pic:nvPicPr>
+                    <pic:cNvPr id="1" name=""/>
+                    <pic:cNvPicPr/>
+                  </pic:nvPicPr>
+                  <pic:blipFill rotWithShape="1">
+                    <a:blip r:embed="rId14"/>
+                    <a:srcRect t="1521"/>
+                    <a:stretch/>
+                  </pic:blipFill>
+                  <pic:spPr bwMode="auto">
+                    <a:xfrm>
+                      <a:off x="0" y="0"/>
+                      <a:ext cx="1638529" cy="2467320"/>
+                    </a:xfrm>
+                    <a:prstGeom prst="rect">
+                      <a:avLst/>
+                    </a:prstGeom>
+                    <a:ln>
+                      <a:noFill/>
+                    </a:ln>
+                    <a:effectLst>
+                      <a:outerShdw blurRad="190500" algn="tl" rotWithShape="0">
+                        <a:srgbClr val="000000">
+                          <a:alpha val="70000"/>
+                        </a:srgbClr>
+                      </a:outerShdw>
+                    </a:effectLst>
+                    <a:extLst>
+                      <a:ext uri="{53640926-AAD7-44D8-BBD7-CCE9431645EC}">
+                        <a14:shadowObscured xmlns:a14="http://schemas.microsoft.com/office/drawing/2010/main"/>
+                      </a:ext>
+                    </a:extLst>
+                  </pic:spPr>
+                </pic:pic>
+              </a:graphicData>
+            </a:graphic>
+          </wp:inline>
+        </w:drawing>
+      </w:r>
+    </w:p>
+    <w:p>
+      <w:pPr>
+        <w:rPr>
+          <w:lang w:val="en-GB"/>
+        </w:rPr>
+      </w:pPr>
+    </w:p>
+    <w:p>
+      <w:pPr>
+        <w:rPr>
+          <w:b/>
+          <w:bCs/>
+          <w:i/>
+          <w:iCs/>
+          <w:lang w:val="en-GB"/>
+        </w:rPr>
+      </w:pPr>
+      <w:r>
+        <w:rPr>
+          <w:b/>
+          <w:bCs/>
+          <w:i/>
+          <w:iCs/>
+          <w:lang w:val="en-GB"/>
+        </w:rPr>
+        <w:t>1.</w:t>
+      </w:r>
+      <w:r>
+        <w:rPr>
+          <w:b/>
+          <w:bCs/>
+          <w:i/>
+          <w:iCs/>
+          <w:lang w:val="en-GB"/>
+        </w:rPr>
+        <w:t>1</w:t>
+      </w:r>
+      <w:r>
+        <w:rPr>
+          <w:b/>
+          <w:bCs/>
+          <w:i/>
+          <w:iCs/>
+          <w:lang w:val="en-GB"/>
+        </w:rPr>
+        <w:t xml:space="preserve"> - Pie chart representing Valid </w:t>
+      </w:r>
+      <w:r>
+        <w:rPr>
+          <w:b/>
+          <w:bCs/>
+          <w:i/>
+          <w:iCs/>
+          <w:lang w:val="en-GB"/>
+        </w:rPr>
+        <w:t>R</w:t>
+      </w:r>
+      <w:r>
+        <w:rPr>
+          <w:b/>
+          <w:bCs/>
+          <w:i/>
+          <w:iCs/>
+          <w:lang w:val="en-GB"/>
+        </w:rPr>
+        <w:t xml:space="preserve">ecords with </w:t>
+      </w:r>
+      <w:r>
+        <w:rPr>
+          <w:b/>
+          <w:bCs/>
+          <w:i/>
+          <w:iCs/>
+          <w:lang w:val="en-GB"/>
+        </w:rPr>
+        <w:t>I</w:t>
+      </w:r>
+      <w:r>
+        <w:rPr>
+          <w:b/>
+          <w:bCs/>
+          <w:i/>
+          <w:iCs/>
+          <w:lang w:val="en-GB"/>
+        </w:rPr>
+        <w:t xml:space="preserve">nvalid </w:t>
+      </w:r>
+      <w:r>
+        <w:rPr>
+          <w:b/>
+          <w:bCs/>
+          <w:i/>
+          <w:iCs/>
+          <w:lang w:val="en-GB"/>
+        </w:rPr>
+        <w:t>R</w:t>
+      </w:r>
+      <w:r>
+        <w:rPr>
+          <w:b/>
+          <w:bCs/>
+          <w:i/>
+          <w:iCs/>
+          <w:lang w:val="en-GB"/>
+        </w:rPr>
+        <w:t xml:space="preserve">ecords </w:t>
+      </w:r>
+      <w:r>
+        <w:rPr>
+          <w:b/>
+          <w:bCs/>
+          <w:i/>
+          <w:iCs/>
+          <w:lang w:val="en-GB"/>
+        </w:rPr>
+        <w:t xml:space="preserve">(Complete Binary Replacement Table [Modelling - </w:t>
+      </w:r>
+      <w:proofErr w:type="spellStart"/>
+      <w:r>
+        <w:rPr>
+          <w:b/>
+          <w:bCs/>
+          <w:i/>
+          <w:iCs/>
+          <w:lang w:val="en-GB"/>
+        </w:rPr>
+        <w:t>Jupyter</w:t>
+      </w:r>
+      <w:proofErr w:type="spellEnd"/>
+      <w:r>
+        <w:rPr>
+          <w:b/>
+          <w:bCs/>
+          <w:i/>
+          <w:iCs/>
+          <w:lang w:val="en-GB"/>
+        </w:rPr>
+        <w:t xml:space="preserve"> Notebook])</w:t>
+      </w:r>
+    </w:p>
+    <w:p>
+      <w:pPr>
+        <w:rPr>
+          <w:lang w:val="en-GB"/>
+        </w:rPr>
+      </w:pPr>
+      <w:r>
+        <w:rPr>
+          <w:noProof/>
           <w:lang w:val="en-GB"/>
         </w:rPr>
         <w:drawing>
@@ -2363,7 +2937,7 @@
                     <pic:cNvPicPr/>
                   </pic:nvPicPr>
                   <pic:blipFill>
-                    <a:blip r:embed="rId12"/>
+                    <a:blip r:embed="rId15"/>
                     <a:stretch>
                       <a:fillRect/>
                     </a:stretch>
@@ -2404,29 +2978,42 @@
     <w:p>
       <w:pPr>
         <w:rPr>
-          <w:lang w:val="en-GB"/>
-        </w:rPr>
-      </w:pPr>
-    </w:p>
-    <w:p>
-      <w:pPr>
-        <w:rPr>
-          <w:b/>
-          <w:bCs/>
-          <w:i/>
-          <w:iCs/>
-          <w:lang w:val="en-GB"/>
-        </w:rPr>
-      </w:pPr>
-      <w:r>
-        <w:rPr>
-          <w:b/>
-          <w:bCs/>
-          <w:i/>
-          <w:iCs/>
-          <w:lang w:val="en-GB"/>
-        </w:rPr>
-        <w:t xml:space="preserve">1.1 </w:t>
+          <w:b/>
+          <w:bCs/>
+          <w:i/>
+          <w:iCs/>
+          <w:lang w:val="en-GB"/>
+        </w:rPr>
+      </w:pPr>
+      <w:r>
+        <w:rPr>
+          <w:b/>
+          <w:bCs/>
+          <w:i/>
+          <w:iCs/>
+          <w:lang w:val="en-GB"/>
+        </w:rPr>
+        <w:t>1.</w:t>
+      </w:r>
+      <w:r>
+        <w:rPr>
+          <w:b/>
+          <w:bCs/>
+          <w:i/>
+          <w:iCs/>
+          <w:lang w:val="en-GB"/>
+        </w:rPr>
+        <w:t>2</w:t>
+      </w:r>
+      <w:r>
+        <w:rPr>
+          <w:b/>
+          <w:bCs/>
+          <w:i/>
+          <w:iCs/>
+          <w:lang w:val="en-GB"/>
+        </w:rPr>
+        <w:t xml:space="preserve"> </w:t>
       </w:r>
       <w:r>
         <w:rPr>
@@ -2448,17 +3035,81 @@
         </w:rPr>
         <w:t xml:space="preserve"> Pie chart representing duplicate values in </w:t>
       </w:r>
-    </w:p>
-    <w:p>
-      <w:pPr>
-        <w:rPr>
-          <w:lang w:val="en-GB"/>
-        </w:rPr>
-      </w:pPr>
-      <w:r>
-        <w:rPr>
-          <w:lang w:val="en-GB"/>
-        </w:rPr>
+      <w:r>
+        <w:rPr>
+          <w:b/>
+          <w:bCs/>
+          <w:i/>
+          <w:iCs/>
+          <w:lang w:val="en-GB"/>
+        </w:rPr>
+        <w:t>Random Column</w:t>
+      </w:r>
+      <w:r>
+        <w:rPr>
+          <w:b/>
+          <w:bCs/>
+          <w:i/>
+          <w:iCs/>
+          <w:lang w:val="en-GB"/>
+        </w:rPr>
+        <w:t xml:space="preserve"> (</w:t>
+      </w:r>
+      <w:r>
+        <w:rPr>
+          <w:b/>
+          <w:bCs/>
+          <w:i/>
+          <w:iCs/>
+          <w:lang w:val="en-GB"/>
+        </w:rPr>
+        <w:t xml:space="preserve">[Number of duplicate values in Random - </w:t>
+      </w:r>
+      <w:proofErr w:type="spellStart"/>
+      <w:r>
+        <w:rPr>
+          <w:b/>
+          <w:bCs/>
+          <w:i/>
+          <w:iCs/>
+          <w:lang w:val="en-GB"/>
+        </w:rPr>
+        <w:t>Jupyter</w:t>
+      </w:r>
+      <w:proofErr w:type="spellEnd"/>
+      <w:r>
+        <w:rPr>
+          <w:b/>
+          <w:bCs/>
+          <w:i/>
+          <w:iCs/>
+          <w:lang w:val="en-GB"/>
+        </w:rPr>
+        <w:t xml:space="preserve"> Notebook]</w:t>
+      </w:r>
+      <w:r>
+        <w:rPr>
+          <w:b/>
+          <w:bCs/>
+          <w:i/>
+          <w:iCs/>
+          <w:lang w:val="en-GB"/>
+        </w:rPr>
+        <w:t>)</w:t>
+      </w:r>
+    </w:p>
+    <w:p>
+      <w:pPr>
+        <w:rPr>
+          <w:lang w:val="en-GB"/>
+        </w:rPr>
+      </w:pPr>
+      <w:r>
+        <w:rPr>
+          <w:noProof/>
+          <w:lang w:val="en-GB"/>
+        </w:rPr>
+        <w:lastRenderedPageBreak/>
         <w:drawing>
           <wp:inline distT="0" distB="0" distL="0" distR="0" wp14:anchorId="0819409F" wp14:editId="43F52469">
             <wp:extent cx="4229100" cy="3757274"/>
@@ -2475,7 +3126,7 @@
                     <pic:cNvPicPr/>
                   </pic:nvPicPr>
                   <pic:blipFill>
-                    <a:blip r:embed="rId13"/>
+                    <a:blip r:embed="rId16"/>
                     <a:stretch>
                       <a:fillRect/>
                     </a:stretch>
@@ -2531,7 +3182,47 @@
           <w:iCs/>
           <w:lang w:val="en-GB"/>
         </w:rPr>
-        <w:t xml:space="preserve">1.2 - Table with raw data (Raw data – </w:t>
+        <w:t>1.</w:t>
+      </w:r>
+      <w:r>
+        <w:rPr>
+          <w:b/>
+          <w:bCs/>
+          <w:i/>
+          <w:iCs/>
+          <w:lang w:val="en-GB"/>
+        </w:rPr>
+        <w:t>3</w:t>
+      </w:r>
+      <w:r>
+        <w:rPr>
+          <w:b/>
+          <w:bCs/>
+          <w:i/>
+          <w:iCs/>
+          <w:lang w:val="en-GB"/>
+        </w:rPr>
+        <w:t xml:space="preserve"> - Table with raw data (Raw data </w:t>
+      </w:r>
+      <w:r>
+        <w:rPr>
+          <w:b/>
+          <w:bCs/>
+          <w:i/>
+          <w:iCs/>
+          <w:lang w:val="en-GB"/>
+        </w:rPr>
+        <w:t>[Data Understanding &amp; Data Cleaning -</w:t>
+      </w:r>
+      <w:r>
+        <w:rPr>
+          <w:b/>
+          <w:bCs/>
+          <w:i/>
+          <w:iCs/>
+          <w:lang w:val="en-GB"/>
+        </w:rPr>
+        <w:t xml:space="preserve"> </w:t>
       </w:r>
       <w:proofErr w:type="spellStart"/>
       <w:r>
@@ -2553,25 +3244,46 @@
           <w:iCs/>
           <w:lang w:val="en-GB"/>
         </w:rPr>
-        <w:t xml:space="preserve"> Notebook)</w:t>
-      </w:r>
-    </w:p>
-    <w:p>
-      <w:pPr>
-        <w:rPr>
-          <w:b/>
-          <w:bCs/>
-          <w:i/>
-          <w:iCs/>
-          <w:lang w:val="en-GB"/>
-        </w:rPr>
-      </w:pPr>
-      <w:r>
-        <w:rPr>
-          <w:b/>
-          <w:bCs/>
-          <w:i/>
-          <w:iCs/>
+        <w:t xml:space="preserve"> Notebook</w:t>
+      </w:r>
+      <w:r>
+        <w:rPr>
+          <w:b/>
+          <w:bCs/>
+          <w:i/>
+          <w:iCs/>
+          <w:lang w:val="en-GB"/>
+        </w:rPr>
+        <w:t>]</w:t>
+      </w:r>
+      <w:r>
+        <w:rPr>
+          <w:b/>
+          <w:bCs/>
+          <w:i/>
+          <w:iCs/>
+          <w:lang w:val="en-GB"/>
+        </w:rPr>
+        <w:t>)</w:t>
+      </w:r>
+    </w:p>
+    <w:p>
+      <w:pPr>
+        <w:rPr>
+          <w:b/>
+          <w:bCs/>
+          <w:i/>
+          <w:iCs/>
+          <w:lang w:val="en-GB"/>
+        </w:rPr>
+      </w:pPr>
+      <w:r>
+        <w:rPr>
+          <w:b/>
+          <w:bCs/>
+          <w:i/>
+          <w:iCs/>
+          <w:noProof/>
           <w:lang w:val="en-GB"/>
         </w:rPr>
         <w:drawing>
@@ -2590,7 +3302,7 @@
                     <pic:cNvPicPr/>
                   </pic:nvPicPr>
                   <pic:blipFill>
-                    <a:blip r:embed="rId14"/>
+                    <a:blip r:embed="rId17"/>
                     <a:stretch>
                       <a:fillRect/>
                     </a:stretch>
@@ -2656,7 +3368,71 @@
           <w:iCs/>
           <w:lang w:val="en-GB"/>
         </w:rPr>
-        <w:t xml:space="preserve">3 - Table after Data Cleaning (Table after Data Cleaning – </w:t>
+        <w:t>4</w:t>
+      </w:r>
+      <w:r>
+        <w:rPr>
+          <w:b/>
+          <w:bCs/>
+          <w:i/>
+          <w:iCs/>
+          <w:lang w:val="en-GB"/>
+        </w:rPr>
+        <w:t xml:space="preserve"> - Table after Data Cleaning (Table after Data </w:t>
+      </w:r>
+      <w:r>
+        <w:rPr>
+          <w:b/>
+          <w:bCs/>
+          <w:i/>
+          <w:iCs/>
+          <w:lang w:val="en-GB"/>
+        </w:rPr>
+        <w:t>Cleaning [</w:t>
+      </w:r>
+      <w:r>
+        <w:rPr>
+          <w:rFonts w:ascii="Helvetica" w:hAnsi="Helvetica" w:cs="Helvetica"/>
+          <w:b/>
+          <w:bCs/>
+          <w:i/>
+          <w:iCs/>
+          <w:color w:val="000000"/>
+          <w:sz w:val="21"/>
+          <w:szCs w:val="21"/>
+          <w:shd w:val="clear" w:color="auto" w:fill="FFFFFF"/>
+        </w:rPr>
+        <w:t>Dropping Records and Columns</w:t>
+      </w:r>
+      <w:r>
+        <w:rPr>
+          <w:b/>
+          <w:bCs/>
+          <w:i/>
+          <w:iCs/>
+          <w:lang w:val="en-GB"/>
+        </w:rPr>
+        <w:t xml:space="preserve"> </w:t>
+      </w:r>
+      <w:r>
+        <w:rPr>
+          <w:b/>
+          <w:bCs/>
+          <w:i/>
+          <w:iCs/>
+          <w:lang w:val="en-GB"/>
+        </w:rPr>
+        <w:t>-</w:t>
+      </w:r>
+      <w:r>
+        <w:rPr>
+          <w:b/>
+          <w:bCs/>
+          <w:i/>
+          <w:iCs/>
+          <w:lang w:val="en-GB"/>
+        </w:rPr>
+        <w:t xml:space="preserve"> </w:t>
       </w:r>
       <w:proofErr w:type="spellStart"/>
       <w:r>
@@ -2678,17 +3454,38 @@
           <w:iCs/>
           <w:lang w:val="en-GB"/>
         </w:rPr>
-        <w:t xml:space="preserve"> Notebook)</w:t>
-      </w:r>
-    </w:p>
-    <w:p>
-      <w:pPr>
-        <w:rPr>
-          <w:lang w:val="en-GB"/>
-        </w:rPr>
-      </w:pPr>
-      <w:r>
-        <w:rPr>
+        <w:t xml:space="preserve"> Notebook</w:t>
+      </w:r>
+      <w:r>
+        <w:rPr>
+          <w:b/>
+          <w:bCs/>
+          <w:i/>
+          <w:iCs/>
+          <w:lang w:val="en-GB"/>
+        </w:rPr>
+        <w:t>]</w:t>
+      </w:r>
+      <w:r>
+        <w:rPr>
+          <w:b/>
+          <w:bCs/>
+          <w:i/>
+          <w:iCs/>
+          <w:lang w:val="en-GB"/>
+        </w:rPr>
+        <w:t>)</w:t>
+      </w:r>
+    </w:p>
+    <w:p>
+      <w:pPr>
+        <w:rPr>
+          <w:lang w:val="en-GB"/>
+        </w:rPr>
+      </w:pPr>
+      <w:r>
+        <w:rPr>
+          <w:noProof/>
           <w:lang w:val="en-GB"/>
         </w:rPr>
         <w:lastRenderedPageBreak/>
@@ -2708,7 +3505,7 @@
                     <pic:cNvPicPr/>
                   </pic:nvPicPr>
                   <pic:blipFill>
-                    <a:blip r:embed="rId15"/>
+                    <a:blip r:embed="rId18"/>
                     <a:stretch>
                       <a:fillRect/>
                     </a:stretch>
@@ -2774,7 +3571,17 @@
           <w:iCs/>
           <w:lang w:val="en-GB"/>
         </w:rPr>
-        <w:t>4 -</w:t>
+        <w:t>5</w:t>
+      </w:r>
+      <w:r>
+        <w:rPr>
+          <w:b/>
+          <w:bCs/>
+          <w:i/>
+          <w:iCs/>
+          <w:lang w:val="en-GB"/>
+        </w:rPr>
+        <w:t xml:space="preserve"> -</w:t>
       </w:r>
       <w:r>
         <w:rPr>
@@ -2786,15 +3593,88 @@
         </w:rPr>
         <w:t xml:space="preserve"> Table after making all variables into binary</w:t>
       </w:r>
-    </w:p>
-    <w:p>
-      <w:pPr>
-        <w:rPr>
-          <w:lang w:val="en-GB"/>
-        </w:rPr>
-      </w:pPr>
-      <w:r>
-        <w:rPr>
+      <w:r>
+        <w:rPr>
+          <w:b/>
+          <w:bCs/>
+          <w:i/>
+          <w:iCs/>
+          <w:lang w:val="en-GB"/>
+        </w:rPr>
+        <w:t xml:space="preserve"> (Complete Binary Replacement</w:t>
+      </w:r>
+      <w:r>
+        <w:rPr>
+          <w:b/>
+          <w:bCs/>
+          <w:i/>
+          <w:iCs/>
+          <w:lang w:val="en-GB"/>
+        </w:rPr>
+        <w:t xml:space="preserve"> [Replacing Boolean values to Binary Values</w:t>
+      </w:r>
+      <w:r>
+        <w:rPr>
+          <w:b/>
+          <w:bCs/>
+          <w:i/>
+          <w:iCs/>
+          <w:lang w:val="en-GB"/>
+        </w:rPr>
+        <w:t xml:space="preserve"> - </w:t>
+      </w:r>
+      <w:proofErr w:type="spellStart"/>
+      <w:r>
+        <w:rPr>
+          <w:b/>
+          <w:bCs/>
+          <w:i/>
+          <w:iCs/>
+          <w:lang w:val="en-GB"/>
+        </w:rPr>
+        <w:t>Jupyter</w:t>
+      </w:r>
+      <w:proofErr w:type="spellEnd"/>
+      <w:r>
+        <w:rPr>
+          <w:b/>
+          <w:bCs/>
+          <w:i/>
+          <w:iCs/>
+          <w:lang w:val="en-GB"/>
+        </w:rPr>
+        <w:t xml:space="preserve"> Notebook</w:t>
+      </w:r>
+      <w:r>
+        <w:rPr>
+          <w:b/>
+          <w:bCs/>
+          <w:i/>
+          <w:iCs/>
+          <w:lang w:val="en-GB"/>
+        </w:rPr>
+        <w:t>]</w:t>
+      </w:r>
+      <w:r>
+        <w:rPr>
+          <w:b/>
+          <w:bCs/>
+          <w:i/>
+          <w:iCs/>
+          <w:lang w:val="en-GB"/>
+        </w:rPr>
+        <w:t>)</w:t>
+      </w:r>
+    </w:p>
+    <w:p>
+      <w:pPr>
+        <w:rPr>
+          <w:lang w:val="en-GB"/>
+        </w:rPr>
+      </w:pPr>
+      <w:r>
+        <w:rPr>
+          <w:noProof/>
           <w:lang w:val="en-GB"/>
         </w:rPr>
         <w:drawing>
@@ -2813,7 +3693,7 @@
                     <pic:cNvPicPr/>
                   </pic:nvPicPr>
                   <pic:blipFill>
-                    <a:blip r:embed="rId16"/>
+                    <a:blip r:embed="rId19"/>
                     <a:stretch>
                       <a:fillRect/>
                     </a:stretch>
@@ -2843,11 +3723,9 @@
           </wp:inline>
         </w:drawing>
       </w:r>
-      <w:bookmarkStart w:id="10" w:name="_GoBack"/>
-      <w:bookmarkEnd w:id="10"/>
     </w:p>
     <w:sectPr>
-      <w:headerReference w:type="default" r:id="rId17"/>
+      <w:headerReference w:type="default" r:id="rId20"/>
       <w:pgSz w:w="11906" w:h="16838"/>
       <w:pgMar w:top="1440" w:right="1440" w:bottom="1440" w:left="1440" w:header="720" w:footer="720" w:gutter="0"/>
       <w:pgNumType w:start="1"/>
@@ -3440,6 +4318,7 @@
   <w:style w:type="character" w:default="1" w:styleId="DefaultParagraphFont">
     <w:name w:val="Default Paragraph Font"/>
     <w:uiPriority w:val="1"/>
+    <w:semiHidden/>
     <w:unhideWhenUsed/>
   </w:style>
   <w:style w:type="table" w:default="1" w:styleId="TableNormal">
@@ -3891,7 +4770,7 @@
 </file>
 
 <file path=customXml/itemProps1.xml><?xml version="1.0" encoding="utf-8"?>
-<ds:datastoreItem xmlns:ds="http://schemas.openxmlformats.org/officeDocument/2006/customXml" ds:itemID="{37DA06D4-F983-4802-9E35-81A8E283B797}">
+<ds:datastoreItem xmlns:ds="http://schemas.openxmlformats.org/officeDocument/2006/customXml" ds:itemID="{CEBCECF1-AFCA-413D-93BF-693EDFDD5422}">
   <ds:schemaRefs>
     <ds:schemaRef ds:uri="http://schemas.openxmlformats.org/officeDocument/2006/bibliography"/>
   </ds:schemaRefs>

</xml_diff>